<commit_message>
Monografia primeiras correções. Falta as em vermelho
</commit_message>
<xml_diff>
--- a/correções primeira banca/Felipe Pereira Quadros Maia-Comentado.docx
+++ b/correções primeira banca/Felipe Pereira Quadros Maia-Comentado.docx
@@ -1331,104 +1331,67 @@
       <w:r>
         <w:t xml:space="preserve"> a gestão dos status dos lotes vendidos e disponíveis bem como visualização dos preços de cada lote, além de proporcionar transparência de valores para os corretores e funcionários, bem como o acesso </w:t>
       </w:r>
-      <w:r>
-        <w:rPr>
-          <w:i/>
-          <w:rPrChange w:id="2" w:author="Gilmara" w:date="2016-10-11T00:00:00Z">
-            <w:rPr/>
-          </w:rPrChange>
-        </w:rPr>
-        <w:t>online</w:t>
-      </w:r>
-      <w:r>
-        <w:t xml:space="preserve"> para o sócio proprietário. A metodologia de desenvolvimento é realizada de acordo com a metodologia ágil FDD </w:t>
-      </w:r>
-      <w:r>
-        <w:rPr>
-          <w:i/>
-          <w:rPrChange w:id="3" w:author="Gilmara" w:date="2016-10-11T00:00:00Z">
-            <w:rPr/>
-          </w:rPrChange>
-        </w:rPr>
-        <w:t>(</w:t>
+      <w:del w:id="2" w:author="Nortti" w:date="2016-10-15T17:06:00Z">
+        <w:r>
+          <w:rPr>
+            <w:i/>
+            <w:rPrChange w:id="3" w:author="Gilmara" w:date="2016-10-11T00:00:00Z">
+              <w:rPr>
+                <w:rFonts w:cs="Calibri"/>
+              </w:rPr>
+            </w:rPrChange>
+          </w:rPr>
+          <w:delText>online</w:delText>
+        </w:r>
+        <w:r>
+          <w:delText xml:space="preserve"> </w:delText>
+        </w:r>
+      </w:del>
+      <w:r>
+        <w:t>para o sócio proprietário. A metodologia de desenvolvimento é realizada de acordo com a metodologia ágil FDD</w:t>
+      </w:r>
+      <w:del w:id="4" w:author="Nortti" w:date="2016-10-15T17:07:00Z">
+        <w:r>
+          <w:delText xml:space="preserve"> </w:delText>
+        </w:r>
+        <w:r>
+          <w:rPr>
+            <w:i/>
+            <w:rPrChange w:id="5" w:author="Gilmara" w:date="2016-10-11T00:00:00Z">
+              <w:rPr>
+                <w:rFonts w:cs="Calibri"/>
+              </w:rPr>
+            </w:rPrChange>
+          </w:rPr>
+          <w:delText>(Feature Driven Delopment</w:delText>
+        </w:r>
+      </w:del>
+      <w:r>
+        <w:t xml:space="preserve">), utilizando a ferramenta </w:t>
       </w:r>
       <w:proofErr w:type="spellStart"/>
       <w:r>
-        <w:rPr>
-          <w:i/>
-          <w:rPrChange w:id="4" w:author="Gilmara" w:date="2016-10-11T00:00:00Z">
-            <w:rPr/>
-          </w:rPrChange>
-        </w:rPr>
-        <w:t>Feature</w:t>
+        <w:t>Astah</w:t>
       </w:r>
       <w:proofErr w:type="spellEnd"/>
       <w:r>
-        <w:rPr>
-          <w:i/>
-          <w:rPrChange w:id="5" w:author="Gilmara" w:date="2016-10-11T00:00:00Z">
-            <w:rPr/>
-          </w:rPrChange>
-        </w:rPr>
         <w:t xml:space="preserve"> </w:t>
       </w:r>
       <w:proofErr w:type="spellStart"/>
       <w:r>
-        <w:rPr>
-          <w:i/>
-          <w:rPrChange w:id="6" w:author="Gilmara" w:date="2016-10-11T00:00:00Z">
-            <w:rPr/>
-          </w:rPrChange>
-        </w:rPr>
-        <w:t>Driven</w:t>
+        <w:t>Community</w:t>
       </w:r>
       <w:proofErr w:type="spellEnd"/>
       <w:r>
-        <w:rPr>
-          <w:i/>
-          <w:rPrChange w:id="7" w:author="Gilmara" w:date="2016-10-11T00:00:00Z">
-            <w:rPr/>
-          </w:rPrChange>
-        </w:rPr>
-        <w:t xml:space="preserve"> </w:t>
-      </w:r>
-      <w:proofErr w:type="spellStart"/>
-      <w:r>
-        <w:rPr>
-          <w:i/>
-          <w:rPrChange w:id="8" w:author="Gilmara" w:date="2016-10-11T00:00:00Z">
-            <w:rPr/>
-          </w:rPrChange>
-        </w:rPr>
-        <w:t>Delopment</w:t>
-      </w:r>
-      <w:proofErr w:type="spellEnd"/>
-      <w:r>
-        <w:t xml:space="preserve">), utilizando a ferramenta </w:t>
-      </w:r>
-      <w:proofErr w:type="spellStart"/>
-      <w:r>
-        <w:t>Astah</w:t>
-      </w:r>
-      <w:proofErr w:type="spellEnd"/>
-      <w:r>
-        <w:t xml:space="preserve"> </w:t>
-      </w:r>
-      <w:proofErr w:type="spellStart"/>
-      <w:r>
-        <w:t>Community</w:t>
-      </w:r>
-      <w:proofErr w:type="spellEnd"/>
-      <w:r>
         <w:t xml:space="preserve"> para construção dos diagramas UML, </w:t>
       </w:r>
-      <w:del w:id="9" w:author="Gilmara" w:date="2016-10-11T00:01:00Z">
+      <w:del w:id="6" w:author="Gilmara" w:date="2016-10-11T00:01:00Z">
         <w:r>
           <w:delText xml:space="preserve">laravel </w:delText>
         </w:r>
       </w:del>
       <w:proofErr w:type="spellStart"/>
-      <w:ins w:id="10" w:author="Gilmara" w:date="2016-10-11T00:01:00Z">
+      <w:ins w:id="7" w:author="Gilmara" w:date="2016-10-11T00:01:00Z">
         <w:r>
           <w:t>Laravel</w:t>
         </w:r>
@@ -1440,19 +1403,24 @@
       <w:r>
         <w:t xml:space="preserve">5.1 para programação </w:t>
       </w:r>
-      <w:proofErr w:type="spellStart"/>
-      <w:r>
-        <w:rPr>
-          <w:i/>
-          <w:rPrChange w:id="11" w:author="Gilmara" w:date="2016-10-11T00:01:00Z">
-            <w:rPr/>
-          </w:rPrChange>
-        </w:rPr>
-        <w:t>back-end</w:t>
-      </w:r>
-      <w:proofErr w:type="spellEnd"/>
-      <w:r>
-        <w:t xml:space="preserve"> e </w:t>
+      <w:del w:id="8" w:author="Nortti" w:date="2016-10-15T17:07:00Z">
+        <w:r>
+          <w:rPr>
+            <w:i/>
+            <w:rPrChange w:id="9" w:author="Gilmara" w:date="2016-10-11T00:01:00Z">
+              <w:rPr>
+                <w:rFonts w:cs="Calibri"/>
+              </w:rPr>
+            </w:rPrChange>
+          </w:rPr>
+          <w:delText>back-end</w:delText>
+        </w:r>
+        <w:r>
+          <w:delText xml:space="preserve"> </w:delText>
+        </w:r>
+      </w:del>
+      <w:r>
+        <w:t xml:space="preserve">e </w:t>
       </w:r>
       <w:proofErr w:type="spellStart"/>
       <w:proofErr w:type="gramStart"/>
@@ -1483,17 +1451,17 @@
       <w:r>
         <w:t xml:space="preserve">, e a partir dessas tecnologias foi criada a solução para o </w:t>
       </w:r>
-      <w:commentRangeStart w:id="12"/>
+      <w:commentRangeStart w:id="10"/>
       <w:r>
         <w:t>problema</w:t>
       </w:r>
-      <w:commentRangeEnd w:id="12"/>
+      <w:commentRangeEnd w:id="10"/>
       <w:r>
         <w:rPr>
           <w:rStyle w:val="Refdecomentrio"/>
           <w:rFonts w:cs="Calibri"/>
         </w:rPr>
-        <w:commentReference w:id="12"/>
+        <w:commentReference w:id="10"/>
       </w:r>
       <w:r>
         <w:t>.</w:t>
@@ -1645,12 +1613,13 @@
           <w:docPartUnique/>
         </w:docPartObj>
       </w:sdtPr>
+      <w:sdtEndPr/>
       <w:sdtContent>
         <w:p>
           <w:pPr>
             <w:pStyle w:val="CabealhodoSumrio"/>
           </w:pPr>
-          <w:del w:id="13" w:author="Gilmara" w:date="2016-10-11T00:04:00Z">
+          <w:del w:id="11" w:author="Gilmara" w:date="2016-10-11T00:04:00Z">
             <w:r>
               <w:delText>Sumário</w:delText>
             </w:r>
@@ -5669,12 +5638,12 @@
           <w:numId w:val="1"/>
         </w:numPr>
       </w:pPr>
-      <w:bookmarkStart w:id="14" w:name="_Toc422897568"/>
-      <w:bookmarkStart w:id="15" w:name="_Toc420565694"/>
-      <w:bookmarkStart w:id="16" w:name="_Toc462535546"/>
+      <w:bookmarkStart w:id="12" w:name="_Toc422897568"/>
+      <w:bookmarkStart w:id="13" w:name="_Toc420565694"/>
+      <w:bookmarkStart w:id="14" w:name="_Toc462535546"/>
+      <w:bookmarkEnd w:id="12"/>
+      <w:bookmarkEnd w:id="13"/>
       <w:bookmarkEnd w:id="14"/>
-      <w:bookmarkEnd w:id="15"/>
-      <w:bookmarkEnd w:id="16"/>
       <w:proofErr w:type="gramStart"/>
       <w:r>
         <w:lastRenderedPageBreak/>
@@ -5701,6 +5670,28 @@
         <w:t xml:space="preserve">A empresa </w:t>
       </w:r>
       <w:proofErr w:type="spellStart"/>
+      <w:r>
+        <w:t>GrandMinas</w:t>
+      </w:r>
+      <w:proofErr w:type="spellEnd"/>
+      <w:r>
+        <w:t xml:space="preserve"> atua no mercado imobiliário desde 1997 e conta com vasta experiência em criar e vender loteamentos em São Paulo e Minas Gerais e é composta por profissionais das mais diversas áreas, desde corretores, engenheiros, administradores, </w:t>
+      </w:r>
+      <w:del w:id="15" w:author="Nortti" w:date="2016-10-15T17:13:00Z">
+        <w:r>
+          <w:rPr>
+            <w:i/>
+            <w:rPrChange w:id="16" w:author="Gilmara" w:date="2016-10-11T00:04:00Z">
+              <w:rPr/>
+            </w:rPrChange>
+          </w:rPr>
+          <w:delText>marketing</w:delText>
+        </w:r>
+      </w:del>
+      <w:r>
+        <w:t xml:space="preserve">, entre outros. Os plantões de vendas dos loteamentos da </w:t>
+      </w:r>
+      <w:proofErr w:type="spellStart"/>
       <w:proofErr w:type="gramStart"/>
       <w:r>
         <w:t>GrandMinas</w:t>
@@ -5708,31 +5699,9 @@
       <w:proofErr w:type="spellEnd"/>
       <w:proofErr w:type="gramEnd"/>
       <w:r>
-        <w:t xml:space="preserve"> atua no mercado imobiliário desde 1997 e conta com vasta experiência em criar e vender loteamentos em São Paulo e Minas Gerais e é composta por profissionais das mais diversas áreas, desde corretores, engenheiros, administradores, </w:t>
-      </w:r>
-      <w:r>
-        <w:rPr>
-          <w:i/>
-          <w:rPrChange w:id="17" w:author="Gilmara" w:date="2016-10-11T00:04:00Z">
-            <w:rPr/>
-          </w:rPrChange>
-        </w:rPr>
-        <w:t>marketing</w:t>
-      </w:r>
-      <w:r>
-        <w:t xml:space="preserve">, entre outros. Os plantões de vendas dos loteamentos da </w:t>
-      </w:r>
-      <w:proofErr w:type="spellStart"/>
-      <w:proofErr w:type="gramStart"/>
-      <w:r>
-        <w:t>GrandMinas</w:t>
-      </w:r>
-      <w:proofErr w:type="spellEnd"/>
-      <w:proofErr w:type="gramEnd"/>
-      <w:r>
         <w:t xml:space="preserve"> são gerenciados </w:t>
       </w:r>
-      <w:ins w:id="18" w:author="Gilmara" w:date="2016-10-11T00:05:00Z">
+      <w:ins w:id="17" w:author="Gilmara" w:date="2016-10-11T00:05:00Z">
         <w:r>
           <w:t>d</w:t>
         </w:r>
@@ -5749,7 +5718,7 @@
       <w:r>
         <w:rPr>
           <w:highlight w:val="yellow"/>
-          <w:rPrChange w:id="19" w:author="Gilmara" w:date="2016-10-11T00:05:00Z">
+          <w:rPrChange w:id="18" w:author="Gilmara" w:date="2016-10-11T00:05:00Z">
             <w:rPr/>
           </w:rPrChange>
         </w:rPr>
@@ -5905,10 +5874,11 @@
           <w:rFonts w:cs="Times New Roman"/>
           <w:szCs w:val="24"/>
           <w:highlight w:val="yellow"/>
-          <w:rPrChange w:id="20" w:author="Gilmara" w:date="2016-10-11T00:35:00Z">
+          <w:rPrChange w:id="19" w:author="Gilmara" w:date="2016-10-11T00:35:00Z">
             <w:rPr>
-              <w:rFonts w:cs="Times New Roman"/>
+              <w:rFonts w:eastAsia="Droid Sans Fallback" w:cs="Times New Roman"/>
               <w:szCs w:val="24"/>
+              <w:lang w:eastAsia="en-US"/>
             </w:rPr>
           </w:rPrChange>
         </w:rPr>
@@ -5999,7 +5969,7 @@
         </w:numPr>
         <w:spacing w:before="240" w:after="0" w:line="360" w:lineRule="auto"/>
       </w:pPr>
-      <w:bookmarkStart w:id="21" w:name="__DdeLink__8397_191562389"/>
+      <w:bookmarkStart w:id="20" w:name="__DdeLink__8397_191562389"/>
       <w:r>
         <w:rPr>
           <w:rFonts w:cs="Times New Roman"/>
@@ -6007,7 +5977,7 @@
         </w:rPr>
         <w:t>Inclusão, exclusão e edição de quadras</w:t>
       </w:r>
-      <w:bookmarkEnd w:id="21"/>
+      <w:bookmarkEnd w:id="20"/>
       <w:r>
         <w:rPr>
           <w:rFonts w:cs="Times New Roman"/>
@@ -6162,10 +6132,10 @@
           <w:numId w:val="1"/>
         </w:numPr>
       </w:pPr>
-      <w:bookmarkStart w:id="22" w:name="_Toc422897569"/>
-      <w:bookmarkStart w:id="23" w:name="_Toc462535547"/>
+      <w:bookmarkStart w:id="21" w:name="_Toc422897569"/>
+      <w:bookmarkStart w:id="22" w:name="_Toc462535547"/>
+      <w:bookmarkEnd w:id="21"/>
       <w:bookmarkEnd w:id="22"/>
-      <w:bookmarkEnd w:id="23"/>
       <w:proofErr w:type="gramStart"/>
       <w:r>
         <w:t>2</w:t>
@@ -6211,10 +6181,10 @@
         <w:contextualSpacing/>
         <w:jc w:val="both"/>
       </w:pPr>
-      <w:bookmarkStart w:id="24" w:name="_Toc422897570"/>
-      <w:bookmarkStart w:id="25" w:name="_Toc462535548"/>
+      <w:bookmarkStart w:id="23" w:name="_Toc422897570"/>
+      <w:bookmarkStart w:id="24" w:name="_Toc462535548"/>
+      <w:bookmarkEnd w:id="23"/>
       <w:bookmarkEnd w:id="24"/>
-      <w:bookmarkEnd w:id="25"/>
       <w:r>
         <w:t>Sistemas de informação</w:t>
       </w:r>
@@ -6452,7 +6422,7 @@
           <w:szCs w:val="28"/>
         </w:rPr>
       </w:pPr>
-      <w:bookmarkStart w:id="26" w:name="_Toc462535549"/>
+      <w:bookmarkStart w:id="25" w:name="_Toc462535549"/>
       <w:r>
         <w:rPr>
           <w:b w:val="0"/>
@@ -6461,7 +6431,7 @@
         </w:rPr>
         <w:t>2.1.1</w:t>
       </w:r>
-      <w:bookmarkEnd w:id="26"/>
+      <w:bookmarkEnd w:id="25"/>
       <w:r>
         <w:rPr>
           <w:szCs w:val="28"/>
@@ -6621,10 +6591,10 @@
         <w:contextualSpacing/>
         <w:jc w:val="both"/>
       </w:pPr>
-      <w:bookmarkStart w:id="27" w:name="_Toc422897571"/>
-      <w:bookmarkStart w:id="28" w:name="_Toc462535550"/>
+      <w:bookmarkStart w:id="26" w:name="_Toc422897571"/>
+      <w:bookmarkStart w:id="27" w:name="_Toc462535550"/>
+      <w:bookmarkEnd w:id="26"/>
       <w:bookmarkEnd w:id="27"/>
-      <w:bookmarkEnd w:id="28"/>
       <w:r>
         <w:t>Engenharia de software</w:t>
       </w:r>
@@ -6828,8 +6798,8 @@
           <w:i/>
         </w:rPr>
       </w:pPr>
-      <w:bookmarkStart w:id="29" w:name="_Toc462535551"/>
-      <w:bookmarkEnd w:id="29"/>
+      <w:bookmarkStart w:id="28" w:name="_Toc462535551"/>
+      <w:bookmarkEnd w:id="28"/>
       <w:r>
         <w:rPr>
           <w:i/>
@@ -6874,7 +6844,7 @@
         <w:jc w:val="both"/>
         <w:rPr>
           <w:highlight w:val="yellow"/>
-          <w:rPrChange w:id="30" w:author="Gilmara" w:date="2016-10-11T00:36:00Z">
+          <w:rPrChange w:id="29" w:author="Gilmara" w:date="2016-10-11T00:36:00Z">
             <w:rPr/>
           </w:rPrChange>
         </w:rPr>
@@ -6882,11 +6852,11 @@
       <w:r>
         <w:tab/>
       </w:r>
-      <w:commentRangeStart w:id="31"/>
+      <w:commentRangeStart w:id="30"/>
       <w:r>
         <w:rPr>
           <w:highlight w:val="yellow"/>
-          <w:rPrChange w:id="32" w:author="Gilmara" w:date="2016-10-11T00:36:00Z">
+          <w:rPrChange w:id="31" w:author="Gilmara" w:date="2016-10-11T00:36:00Z">
             <w:rPr/>
           </w:rPrChange>
         </w:rPr>
@@ -6900,7 +6870,7 @@
         <w:jc w:val="both"/>
         <w:rPr>
           <w:highlight w:val="yellow"/>
-          <w:rPrChange w:id="33" w:author="Gilmara" w:date="2016-10-11T00:36:00Z">
+          <w:rPrChange w:id="32" w:author="Gilmara" w:date="2016-10-11T00:36:00Z">
             <w:rPr/>
           </w:rPrChange>
         </w:rPr>
@@ -6917,7 +6887,7 @@
         <w:jc w:val="both"/>
         <w:rPr>
           <w:highlight w:val="yellow"/>
-          <w:rPrChange w:id="34" w:author="Gilmara" w:date="2016-10-11T00:36:00Z">
+          <w:rPrChange w:id="33" w:author="Gilmara" w:date="2016-10-11T00:36:00Z">
             <w:rPr/>
           </w:rPrChange>
         </w:rPr>
@@ -6925,7 +6895,7 @@
       <w:r>
         <w:rPr>
           <w:highlight w:val="yellow"/>
-          <w:rPrChange w:id="35" w:author="Gilmara" w:date="2016-10-11T00:36:00Z">
+          <w:rPrChange w:id="34" w:author="Gilmara" w:date="2016-10-11T00:36:00Z">
             <w:rPr/>
           </w:rPrChange>
         </w:rPr>
@@ -6943,7 +6913,7 @@
         <w:jc w:val="both"/>
         <w:rPr>
           <w:highlight w:val="yellow"/>
-          <w:rPrChange w:id="36" w:author="Gilmara" w:date="2016-10-11T00:36:00Z">
+          <w:rPrChange w:id="35" w:author="Gilmara" w:date="2016-10-11T00:36:00Z">
             <w:rPr/>
           </w:rPrChange>
         </w:rPr>
@@ -6951,7 +6921,7 @@
       <w:r>
         <w:rPr>
           <w:highlight w:val="yellow"/>
-          <w:rPrChange w:id="37" w:author="Gilmara" w:date="2016-10-11T00:36:00Z">
+          <w:rPrChange w:id="36" w:author="Gilmara" w:date="2016-10-11T00:36:00Z">
             <w:rPr/>
           </w:rPrChange>
         </w:rPr>
@@ -6969,7 +6939,7 @@
         <w:jc w:val="both"/>
         <w:rPr>
           <w:highlight w:val="yellow"/>
-          <w:rPrChange w:id="38" w:author="Gilmara" w:date="2016-10-11T00:36:00Z">
+          <w:rPrChange w:id="37" w:author="Gilmara" w:date="2016-10-11T00:36:00Z">
             <w:rPr/>
           </w:rPrChange>
         </w:rPr>
@@ -6977,7 +6947,7 @@
       <w:r>
         <w:rPr>
           <w:highlight w:val="yellow"/>
-          <w:rPrChange w:id="39" w:author="Gilmara" w:date="2016-10-11T00:36:00Z">
+          <w:rPrChange w:id="38" w:author="Gilmara" w:date="2016-10-11T00:36:00Z">
             <w:rPr/>
           </w:rPrChange>
         </w:rPr>
@@ -6995,7 +6965,7 @@
         <w:jc w:val="both"/>
         <w:rPr>
           <w:highlight w:val="yellow"/>
-          <w:rPrChange w:id="40" w:author="Gilmara" w:date="2016-10-11T00:36:00Z">
+          <w:rPrChange w:id="39" w:author="Gilmara" w:date="2016-10-11T00:36:00Z">
             <w:rPr/>
           </w:rPrChange>
         </w:rPr>
@@ -7003,7 +6973,7 @@
       <w:r>
         <w:rPr>
           <w:highlight w:val="yellow"/>
-          <w:rPrChange w:id="41" w:author="Gilmara" w:date="2016-10-11T00:36:00Z">
+          <w:rPrChange w:id="40" w:author="Gilmara" w:date="2016-10-11T00:36:00Z">
             <w:rPr/>
           </w:rPrChange>
         </w:rPr>
@@ -7021,12 +6991,22 @@
         <w:jc w:val="both"/>
         <w:rPr>
           <w:highlight w:val="yellow"/>
+          <w:rPrChange w:id="41" w:author="Gilmara" w:date="2016-10-11T00:36:00Z">
+            <w:rPr/>
+          </w:rPrChange>
+        </w:rPr>
+      </w:pPr>
+      <w:proofErr w:type="gramStart"/>
+      <w:r>
+        <w:rPr>
+          <w:highlight w:val="yellow"/>
           <w:rPrChange w:id="42" w:author="Gilmara" w:date="2016-10-11T00:36:00Z">
             <w:rPr/>
           </w:rPrChange>
         </w:rPr>
-      </w:pPr>
-      <w:proofErr w:type="gramStart"/>
+        <w:t>Implementa</w:t>
+      </w:r>
+      <w:proofErr w:type="gramEnd"/>
       <w:r>
         <w:rPr>
           <w:highlight w:val="yellow"/>
@@ -7034,9 +7014,9 @@
             <w:rPr/>
           </w:rPrChange>
         </w:rPr>
-        <w:t>Implementa</w:t>
-      </w:r>
-      <w:proofErr w:type="gramEnd"/>
+        <w:t xml:space="preserve"> </w:t>
+      </w:r>
+      <w:proofErr w:type="spellStart"/>
       <w:r>
         <w:rPr>
           <w:highlight w:val="yellow"/>
@@ -7044,23 +7024,13 @@
             <w:rPr/>
           </w:rPrChange>
         </w:rPr>
-        <w:t xml:space="preserve"> </w:t>
-      </w:r>
-      <w:proofErr w:type="spellStart"/>
+        <w:t>vesões</w:t>
+      </w:r>
+      <w:proofErr w:type="spellEnd"/>
       <w:r>
         <w:rPr>
           <w:highlight w:val="yellow"/>
           <w:rPrChange w:id="45" w:author="Gilmara" w:date="2016-10-11T00:36:00Z">
-            <w:rPr/>
-          </w:rPrChange>
-        </w:rPr>
-        <w:t>vesões</w:t>
-      </w:r>
-      <w:proofErr w:type="spellEnd"/>
-      <w:r>
-        <w:rPr>
-          <w:highlight w:val="yellow"/>
-          <w:rPrChange w:id="46" w:author="Gilmara" w:date="2016-10-11T00:36:00Z">
             <w:rPr/>
           </w:rPrChange>
         </w:rPr>
@@ -7078,7 +7048,7 @@
         <w:jc w:val="both"/>
         <w:rPr>
           <w:highlight w:val="yellow"/>
-          <w:rPrChange w:id="47" w:author="Gilmara" w:date="2016-10-11T00:36:00Z">
+          <w:rPrChange w:id="46" w:author="Gilmara" w:date="2016-10-11T00:36:00Z">
             <w:rPr/>
           </w:rPrChange>
         </w:rPr>
@@ -7086,7 +7056,7 @@
       <w:r>
         <w:rPr>
           <w:highlight w:val="yellow"/>
-          <w:rPrChange w:id="48" w:author="Gilmara" w:date="2016-10-11T00:36:00Z">
+          <w:rPrChange w:id="47" w:author="Gilmara" w:date="2016-10-11T00:36:00Z">
             <w:rPr/>
           </w:rPrChange>
         </w:rPr>
@@ -7103,49 +7073,68 @@
         <w:contextualSpacing/>
         <w:jc w:val="both"/>
         <w:rPr>
+          <w:del w:id="48" w:author="Nortti" w:date="2016-10-15T17:26:00Z"/>
           <w:highlight w:val="yellow"/>
           <w:rPrChange w:id="49" w:author="Gilmara" w:date="2016-10-11T00:36:00Z">
+            <w:rPr>
+              <w:del w:id="50" w:author="Nortti" w:date="2016-10-15T17:26:00Z"/>
+            </w:rPr>
+          </w:rPrChange>
+        </w:rPr>
+      </w:pPr>
+      <w:r>
+        <w:rPr>
+          <w:highlight w:val="yellow"/>
+          <w:rPrChange w:id="51" w:author="Nortti" w:date="2016-10-15T17:26:00Z">
             <w:rPr/>
           </w:rPrChange>
         </w:rPr>
-      </w:pPr>
+        <w:t xml:space="preserve">Documentação leve e eficiente: Utiliza protótipos, modelos e diagramas para representar o software, através de uma ótica direta e </w:t>
+      </w:r>
+      <w:proofErr w:type="gramStart"/>
       <w:r>
         <w:rPr>
           <w:highlight w:val="yellow"/>
-          <w:rPrChange w:id="50" w:author="Gilmara" w:date="2016-10-11T00:36:00Z">
+          <w:rPrChange w:id="52" w:author="Nortti" w:date="2016-10-15T17:26:00Z">
             <w:rPr/>
           </w:rPrChange>
         </w:rPr>
-        <w:t xml:space="preserve">Documentação leve e eficiente: Utiliza protótipos, modelos e diagramas para representar o software, através de uma ótica direta e </w:t>
-      </w:r>
-      <w:proofErr w:type="gramStart"/>
-      <w:r>
-        <w:rPr>
-          <w:highlight w:val="yellow"/>
-          <w:rPrChange w:id="51" w:author="Gilmara" w:date="2016-10-11T00:36:00Z">
-            <w:rPr/>
-          </w:rPrChange>
-        </w:rPr>
         <w:t>ágil.</w:t>
       </w:r>
-      <w:commentRangeEnd w:id="31"/>
+      <w:commentRangeEnd w:id="30"/>
       <w:proofErr w:type="gramEnd"/>
       <w:r>
         <w:rPr>
           <w:rStyle w:val="Refdecomentrio"/>
         </w:rPr>
-        <w:commentReference w:id="31"/>
-      </w:r>
-    </w:p>
-    <w:p>
-      <w:pPr>
+        <w:commentReference w:id="30"/>
+      </w:r>
+    </w:p>
+    <w:p>
+      <w:pPr>
+        <w:numPr>
+          <w:ilvl w:val="0"/>
+          <w:numId w:val="5"/>
+        </w:numPr>
         <w:spacing w:before="0" w:after="0"/>
         <w:contextualSpacing/>
         <w:jc w:val="both"/>
-      </w:pPr>
-      <w:r>
-        <w:tab/>
-      </w:r>
+        <w:rPr>
+          <w:del w:id="53" w:author="Nortti" w:date="2016-10-15T17:26:00Z"/>
+        </w:rPr>
+        <w:pPrChange w:id="54" w:author="Nortti" w:date="2016-10-15T17:26:00Z">
+          <w:pPr>
+            <w:spacing w:before="0" w:after="0"/>
+            <w:contextualSpacing/>
+            <w:jc w:val="both"/>
+          </w:pPr>
+        </w:pPrChange>
+      </w:pPr>
+      <w:del w:id="55" w:author="Nortti" w:date="2016-10-15T17:26:00Z">
+        <w:r>
+          <w:tab/>
+        </w:r>
+      </w:del>
     </w:p>
     <w:p>
       <w:pPr>
@@ -7157,23 +7146,23 @@
         <w:tab/>
         <w:t xml:space="preserve">Para desenvolvimento </w:t>
       </w:r>
-      <w:commentRangeStart w:id="52"/>
+      <w:commentRangeStart w:id="56"/>
       <w:r>
         <w:t xml:space="preserve">desse projeto </w:t>
       </w:r>
-      <w:commentRangeEnd w:id="52"/>
+      <w:commentRangeEnd w:id="56"/>
       <w:r>
         <w:rPr>
           <w:rStyle w:val="Refdecomentrio"/>
         </w:rPr>
-        <w:commentReference w:id="52"/>
-      </w:r>
-      <w:del w:id="53" w:author="Gilmara" w:date="2016-10-11T00:38:00Z">
+        <w:commentReference w:id="56"/>
+      </w:r>
+      <w:del w:id="57" w:author="Gilmara" w:date="2016-10-11T00:38:00Z">
         <w:r>
           <w:delText xml:space="preserve">utilizaremos </w:delText>
         </w:r>
       </w:del>
-      <w:ins w:id="54" w:author="Gilmara" w:date="2016-10-11T00:38:00Z">
+      <w:ins w:id="58" w:author="Gilmara" w:date="2016-10-11T00:38:00Z">
         <w:r>
           <w:t xml:space="preserve">utilizar-se-á </w:t>
         </w:r>
@@ -7181,59 +7170,22 @@
       <w:r>
         <w:t xml:space="preserve">a metodologia ágil </w:t>
       </w:r>
-      <w:proofErr w:type="spellStart"/>
-      <w:r>
-        <w:rPr>
-          <w:i/>
-          <w:rPrChange w:id="55" w:author="Gilmara" w:date="2016-10-11T00:38:00Z">
-            <w:rPr/>
-          </w:rPrChange>
-        </w:rPr>
-        <w:t>Feature</w:t>
-      </w:r>
-      <w:proofErr w:type="spellEnd"/>
-      <w:r>
-        <w:rPr>
-          <w:i/>
-          <w:rPrChange w:id="56" w:author="Gilmara" w:date="2016-10-11T00:38:00Z">
-            <w:rPr/>
-          </w:rPrChange>
-        </w:rPr>
-        <w:t xml:space="preserve"> </w:t>
-      </w:r>
-      <w:proofErr w:type="spellStart"/>
-      <w:r>
-        <w:rPr>
-          <w:i/>
-          <w:rPrChange w:id="57" w:author="Gilmara" w:date="2016-10-11T00:38:00Z">
-            <w:rPr/>
-          </w:rPrChange>
-        </w:rPr>
-        <w:t>Driven</w:t>
-      </w:r>
-      <w:proofErr w:type="spellEnd"/>
-      <w:r>
-        <w:rPr>
-          <w:i/>
-          <w:rPrChange w:id="58" w:author="Gilmara" w:date="2016-10-11T00:38:00Z">
-            <w:rPr/>
-          </w:rPrChange>
-        </w:rPr>
-        <w:t xml:space="preserve"> </w:t>
-      </w:r>
-      <w:proofErr w:type="spellStart"/>
-      <w:r>
-        <w:rPr>
-          <w:i/>
-          <w:rPrChange w:id="59" w:author="Gilmara" w:date="2016-10-11T00:38:00Z">
-            <w:rPr/>
-          </w:rPrChange>
-        </w:rPr>
-        <w:t>Development</w:t>
-      </w:r>
-      <w:proofErr w:type="spellEnd"/>
-      <w:r>
-        <w:t xml:space="preserve"> (FDD) que será descrita a seguir.</w:t>
+      <w:del w:id="59" w:author="Nortti" w:date="2016-10-15T17:26:00Z">
+        <w:r>
+          <w:rPr>
+            <w:i/>
+            <w:rPrChange w:id="60" w:author="Gilmara" w:date="2016-10-11T00:38:00Z">
+              <w:rPr/>
+            </w:rPrChange>
+          </w:rPr>
+          <w:delText>Feature Driven Development</w:delText>
+        </w:r>
+        <w:r>
+          <w:delText xml:space="preserve"> </w:delText>
+        </w:r>
+      </w:del>
+      <w:r>
+        <w:t>(FDD) que será descrita a seguir.</w:t>
       </w:r>
     </w:p>
     <w:p>
@@ -7248,7 +7200,7 @@
         <w:pStyle w:val="Ttulo2"/>
         <w:ind w:left="624" w:hanging="624"/>
       </w:pPr>
-      <w:bookmarkStart w:id="60" w:name="_Toc462535552"/>
+      <w:bookmarkStart w:id="61" w:name="_Toc462535552"/>
       <w:r>
         <w:rPr>
           <w:b w:val="0"/>
@@ -7256,7 +7208,7 @@
         </w:rPr>
         <w:t>2.3.1</w:t>
       </w:r>
-      <w:bookmarkEnd w:id="60"/>
+      <w:bookmarkEnd w:id="61"/>
       <w:r>
         <w:t xml:space="preserve"> </w:t>
       </w:r>
@@ -7293,7 +7245,7 @@
         </w:rPr>
         <w:tab/>
       </w:r>
-      <w:commentRangeStart w:id="61"/>
+      <w:commentRangeStart w:id="62"/>
       <w:r>
         <w:rPr>
           <w:szCs w:val="23"/>
@@ -7493,7 +7445,7 @@
         </w:rPr>
         <w:t xml:space="preserve"> por funcionalidade.”</w:t>
       </w:r>
-      <w:commentRangeEnd w:id="61"/>
+      <w:commentRangeEnd w:id="62"/>
       <w:r>
         <w:rPr>
           <w:rStyle w:val="Refdecomentrio"/>
@@ -7501,7 +7453,7 @@
           <w:color w:val="00000A"/>
           <w:lang w:eastAsia="en-US"/>
         </w:rPr>
-        <w:commentReference w:id="61"/>
+        <w:commentReference w:id="62"/>
       </w:r>
     </w:p>
     <w:p>
@@ -7583,7 +7535,7 @@
         </w:rPr>
         <w:t xml:space="preserve"> em torno de </w:t>
       </w:r>
-      <w:del w:id="62" w:author="Gilmara" w:date="2016-10-11T00:39:00Z">
+      <w:del w:id="63" w:author="Gilmara" w:date="2016-10-11T00:39:00Z">
         <w:r>
           <w:rPr>
             <w:szCs w:val="23"/>
@@ -7591,7 +7543,7 @@
           <w:delText xml:space="preserve">2 </w:delText>
         </w:r>
       </w:del>
-      <w:ins w:id="63" w:author="Gilmara" w:date="2016-10-11T00:39:00Z">
+      <w:ins w:id="64" w:author="Gilmara" w:date="2016-10-11T00:39:00Z">
         <w:r>
           <w:rPr>
             <w:szCs w:val="23"/>
@@ -7605,7 +7557,7 @@
         </w:rPr>
         <w:t xml:space="preserve">semanas. Já a fase de Construção é onde </w:t>
       </w:r>
-      <w:del w:id="64" w:author="Gilmara" w:date="2016-10-11T00:39:00Z">
+      <w:del w:id="65" w:author="Gilmara" w:date="2016-10-11T00:39:00Z">
         <w:r>
           <w:rPr>
             <w:szCs w:val="23"/>
@@ -7613,7 +7565,7 @@
           <w:delText xml:space="preserve">temos </w:delText>
         </w:r>
       </w:del>
-      <w:ins w:id="65" w:author="Gilmara" w:date="2016-10-11T00:39:00Z">
+      <w:ins w:id="66" w:author="Gilmara" w:date="2016-10-11T00:39:00Z">
         <w:r>
           <w:rPr>
             <w:szCs w:val="23"/>
@@ -7627,7 +7579,7 @@
         </w:rPr>
         <w:t xml:space="preserve">o desenvolvimento iterativo do produto com vários ciclos desenvolvendo funcionalidades </w:t>
       </w:r>
-      <w:del w:id="66" w:author="Gilmara" w:date="2016-10-11T00:40:00Z">
+      <w:del w:id="67" w:author="Gilmara" w:date="2016-10-11T00:40:00Z">
         <w:r>
           <w:rPr>
             <w:szCs w:val="23"/>
@@ -7635,7 +7587,7 @@
           <w:delText xml:space="preserve">onde </w:delText>
         </w:r>
       </w:del>
-      <w:ins w:id="67" w:author="Gilmara" w:date="2016-10-11T00:40:00Z">
+      <w:ins w:id="68" w:author="Gilmara" w:date="2016-10-11T00:40:00Z">
         <w:r>
           <w:rPr>
             <w:szCs w:val="23"/>
@@ -7649,7 +7601,7 @@
         </w:rPr>
         <w:t xml:space="preserve">cada ciclo chega de </w:t>
       </w:r>
-      <w:del w:id="68" w:author="Gilmara" w:date="2016-10-11T00:40:00Z">
+      <w:del w:id="69" w:author="Gilmara" w:date="2016-10-11T00:40:00Z">
         <w:r>
           <w:rPr>
             <w:szCs w:val="23"/>
@@ -7657,7 +7609,7 @@
           <w:delText xml:space="preserve">1 </w:delText>
         </w:r>
       </w:del>
-      <w:ins w:id="69" w:author="Gilmara" w:date="2016-10-11T00:40:00Z">
+      <w:ins w:id="70" w:author="Gilmara" w:date="2016-10-11T00:40:00Z">
         <w:r>
           <w:rPr>
             <w:szCs w:val="23"/>
@@ -7665,7 +7617,7 @@
           <w:t xml:space="preserve">uma </w:t>
         </w:r>
       </w:ins>
-      <w:del w:id="70" w:author="Gilmara" w:date="2016-10-11T00:40:00Z">
+      <w:del w:id="71" w:author="Gilmara" w:date="2016-10-11T00:40:00Z">
         <w:r>
           <w:rPr>
             <w:szCs w:val="23"/>
@@ -7674,7 +7626,7 @@
         </w:r>
       </w:del>
       <w:proofErr w:type="gramStart"/>
-      <w:ins w:id="71" w:author="Gilmara" w:date="2016-10-11T00:40:00Z">
+      <w:ins w:id="72" w:author="Gilmara" w:date="2016-10-11T00:40:00Z">
         <w:r>
           <w:rPr>
             <w:szCs w:val="23"/>
@@ -7689,7 +7641,7 @@
           <w:t xml:space="preserve">  </w:t>
         </w:r>
       </w:ins>
-      <w:del w:id="72" w:author="Gilmara" w:date="2016-10-11T00:40:00Z">
+      <w:del w:id="73" w:author="Gilmara" w:date="2016-10-11T00:40:00Z">
         <w:r>
           <w:rPr>
             <w:szCs w:val="23"/>
@@ -7697,7 +7649,7 @@
           <w:delText xml:space="preserve">2 </w:delText>
         </w:r>
       </w:del>
-      <w:ins w:id="73" w:author="Gilmara" w:date="2016-10-11T00:40:00Z">
+      <w:ins w:id="74" w:author="Gilmara" w:date="2016-10-11T00:40:00Z">
         <w:r>
           <w:rPr>
             <w:szCs w:val="23"/>
@@ -7753,10 +7705,10 @@
         <w:contextualSpacing/>
         <w:jc w:val="both"/>
       </w:pPr>
-      <w:bookmarkStart w:id="74" w:name="_Toc422897577"/>
-      <w:bookmarkStart w:id="75" w:name="_Toc462535553"/>
-      <w:bookmarkEnd w:id="74"/>
+      <w:bookmarkStart w:id="75" w:name="_Toc422897577"/>
+      <w:bookmarkStart w:id="76" w:name="_Toc462535553"/>
       <w:bookmarkEnd w:id="75"/>
+      <w:bookmarkEnd w:id="76"/>
       <w:r>
         <w:t>Usabilidade na web</w:t>
       </w:r>
@@ -7895,10 +7847,10 @@
         <w:contextualSpacing/>
         <w:jc w:val="both"/>
       </w:pPr>
-      <w:bookmarkStart w:id="76" w:name="_Toc422897578"/>
-      <w:bookmarkStart w:id="77" w:name="_Toc462535554"/>
-      <w:bookmarkEnd w:id="76"/>
+      <w:bookmarkStart w:id="77" w:name="_Toc422897578"/>
+      <w:bookmarkStart w:id="78" w:name="_Toc462535554"/>
       <w:bookmarkEnd w:id="77"/>
+      <w:bookmarkEnd w:id="78"/>
       <w:r>
         <w:t>Linguagem de modelagem unificada (UML)</w:t>
       </w:r>
@@ -7929,7 +7881,7 @@
         <w:contextualSpacing/>
         <w:jc w:val="both"/>
       </w:pPr>
-      <w:commentRangeStart w:id="78"/>
+      <w:commentRangeStart w:id="79"/>
       <w:r>
         <w:lastRenderedPageBreak/>
         <w:t>Ainda segundo MELO (2010, p. 35), “UML (</w:t>
@@ -7969,13 +7921,13 @@
       <w:r>
         <w:t>Segundo BOOCH (2005, p. 5), “A modelagem é uma parte central de todas as atividades que levam à implantação de um bom software. Construímos modelos para comunicar a estrutura e o comportamento desejados do sistema.”</w:t>
       </w:r>
-      <w:commentRangeEnd w:id="78"/>
+      <w:commentRangeEnd w:id="79"/>
       <w:proofErr w:type="gramStart"/>
       <w:r>
         <w:rPr>
           <w:rStyle w:val="Refdecomentrio"/>
         </w:rPr>
-        <w:commentReference w:id="78"/>
+        <w:commentReference w:id="79"/>
       </w:r>
       <w:proofErr w:type="gramEnd"/>
     </w:p>
@@ -7994,8 +7946,8 @@
       <w:pPr>
         <w:pStyle w:val="Ttulo3"/>
       </w:pPr>
-      <w:bookmarkStart w:id="79" w:name="_Toc462535555"/>
-      <w:bookmarkEnd w:id="79"/>
+      <w:bookmarkStart w:id="80" w:name="_Toc462535555"/>
+      <w:bookmarkEnd w:id="80"/>
       <w:r>
         <w:t>2.5.1 Diagrama de Caso de Uso</w:t>
       </w:r>
@@ -8017,7 +7969,7 @@
         <w:tab/>
         <w:t xml:space="preserve">Rezende (2005) afirma que a UML é a linguagem utilizada para a construção de um diagrama de caso de uso. O </w:t>
       </w:r>
-      <w:del w:id="80" w:author="Gilmara" w:date="2016-10-11T00:44:00Z">
+      <w:del w:id="81" w:author="Gilmara" w:date="2016-10-11T00:44:00Z">
         <w:r>
           <w:rPr>
             <w:rFonts w:eastAsia="Calibri" w:cs="Times New Roman"/>
@@ -8027,7 +7979,7 @@
           <w:delText xml:space="preserve">diagrama </w:delText>
         </w:r>
       </w:del>
-      <w:ins w:id="81" w:author="Gilmara" w:date="2016-10-11T00:44:00Z">
+      <w:ins w:id="82" w:author="Gilmara" w:date="2016-10-11T00:44:00Z">
         <w:r>
           <w:rPr>
             <w:rFonts w:eastAsia="Calibri" w:cs="Times New Roman"/>
@@ -8045,7 +7997,7 @@
         </w:rPr>
         <w:t xml:space="preserve">de </w:t>
       </w:r>
-      <w:del w:id="82" w:author="Gilmara" w:date="2016-10-11T00:44:00Z">
+      <w:del w:id="83" w:author="Gilmara" w:date="2016-10-11T00:44:00Z">
         <w:r>
           <w:rPr>
             <w:rFonts w:eastAsia="Calibri" w:cs="Times New Roman"/>
@@ -8055,7 +8007,7 @@
           <w:delText xml:space="preserve">caso </w:delText>
         </w:r>
       </w:del>
-      <w:ins w:id="83" w:author="Gilmara" w:date="2016-10-11T00:44:00Z">
+      <w:ins w:id="84" w:author="Gilmara" w:date="2016-10-11T00:44:00Z">
         <w:r>
           <w:rPr>
             <w:rFonts w:eastAsia="Calibri" w:cs="Times New Roman"/>
@@ -8073,7 +8025,7 @@
         </w:rPr>
         <w:t xml:space="preserve">de Uso é utilizado para descrever um </w:t>
       </w:r>
-      <w:del w:id="84" w:author="Gilmara" w:date="2016-10-11T00:44:00Z">
+      <w:del w:id="85" w:author="Gilmara" w:date="2016-10-11T00:44:00Z">
         <w:r>
           <w:rPr>
             <w:rFonts w:eastAsia="Calibri" w:cs="Times New Roman"/>
@@ -8083,7 +8035,7 @@
           <w:delText xml:space="preserve">modelo </w:delText>
         </w:r>
       </w:del>
-      <w:ins w:id="85" w:author="Gilmara" w:date="2016-10-11T00:44:00Z">
+      <w:ins w:id="86" w:author="Gilmara" w:date="2016-10-11T00:44:00Z">
         <w:r>
           <w:rPr>
             <w:rFonts w:eastAsia="Calibri" w:cs="Times New Roman"/>
@@ -8101,7 +8053,7 @@
         </w:rPr>
         <w:t xml:space="preserve">de </w:t>
       </w:r>
-      <w:del w:id="86" w:author="Gilmara" w:date="2016-10-11T00:44:00Z">
+      <w:del w:id="87" w:author="Gilmara" w:date="2016-10-11T00:44:00Z">
         <w:r>
           <w:rPr>
             <w:rFonts w:eastAsia="Calibri" w:cs="Times New Roman"/>
@@ -8111,7 +8063,7 @@
           <w:delText xml:space="preserve">caso </w:delText>
         </w:r>
       </w:del>
-      <w:ins w:id="87" w:author="Gilmara" w:date="2016-10-11T00:44:00Z">
+      <w:ins w:id="88" w:author="Gilmara" w:date="2016-10-11T00:44:00Z">
         <w:r>
           <w:rPr>
             <w:rFonts w:eastAsia="Calibri" w:cs="Times New Roman"/>
@@ -8129,7 +8081,7 @@
         </w:rPr>
         <w:t xml:space="preserve">de </w:t>
       </w:r>
-      <w:del w:id="88" w:author="Gilmara" w:date="2016-10-11T00:44:00Z">
+      <w:del w:id="89" w:author="Gilmara" w:date="2016-10-11T00:44:00Z">
         <w:r>
           <w:rPr>
             <w:rFonts w:eastAsia="Calibri" w:cs="Times New Roman"/>
@@ -8139,7 +8091,7 @@
           <w:delText>uso</w:delText>
         </w:r>
       </w:del>
-      <w:ins w:id="89" w:author="Gilmara" w:date="2016-10-11T00:44:00Z">
+      <w:ins w:id="90" w:author="Gilmara" w:date="2016-10-11T00:44:00Z">
         <w:r>
           <w:rPr>
             <w:rFonts w:eastAsia="Calibri" w:cs="Times New Roman"/>
@@ -8312,8 +8264,8 @@
       <w:pPr>
         <w:pStyle w:val="Ttulo3"/>
       </w:pPr>
-      <w:bookmarkStart w:id="90" w:name="_Toc462535556"/>
-      <w:bookmarkEnd w:id="90"/>
+      <w:bookmarkStart w:id="91" w:name="_Toc462535556"/>
+      <w:bookmarkEnd w:id="91"/>
       <w:r>
         <w:t>2.5.2 Diagrama de Sequência</w:t>
       </w:r>
@@ -8340,8 +8292,8 @@
       <w:pPr>
         <w:pStyle w:val="Ttulo3"/>
       </w:pPr>
-      <w:bookmarkStart w:id="91" w:name="_Toc462535557"/>
-      <w:bookmarkEnd w:id="91"/>
+      <w:bookmarkStart w:id="92" w:name="_Toc462535557"/>
+      <w:bookmarkEnd w:id="92"/>
       <w:r>
         <w:lastRenderedPageBreak/>
         <w:t>2.5.3 Diagrama de Classes</w:t>
@@ -8473,8 +8425,8 @@
       <w:pPr>
         <w:pStyle w:val="Ttulo2"/>
       </w:pPr>
-      <w:bookmarkStart w:id="92" w:name="_Toc462535558"/>
-      <w:bookmarkEnd w:id="92"/>
+      <w:bookmarkStart w:id="93" w:name="_Toc462535558"/>
+      <w:bookmarkEnd w:id="93"/>
       <w:r>
         <w:t xml:space="preserve">6. Ferramentas </w:t>
       </w:r>
@@ -8530,8 +8482,8 @@
       <w:pPr>
         <w:pStyle w:val="Ttulo3"/>
       </w:pPr>
-      <w:bookmarkStart w:id="93" w:name="_Toc462535559"/>
-      <w:bookmarkEnd w:id="93"/>
+      <w:bookmarkStart w:id="94" w:name="_Toc462535559"/>
+      <w:bookmarkEnd w:id="94"/>
       <w:r>
         <w:t xml:space="preserve">6.1 </w:t>
       </w:r>
@@ -8649,8 +8601,8 @@
       <w:pPr>
         <w:pStyle w:val="Ttulo2"/>
       </w:pPr>
-      <w:bookmarkStart w:id="94" w:name="_Toc462535560"/>
-      <w:bookmarkEnd w:id="94"/>
+      <w:bookmarkStart w:id="95" w:name="_Toc462535560"/>
+      <w:bookmarkEnd w:id="95"/>
       <w:r>
         <w:t>7. HTML</w:t>
       </w:r>
@@ -8703,8 +8655,8 @@
       <w:pPr>
         <w:pStyle w:val="Ttulo2"/>
       </w:pPr>
-      <w:bookmarkStart w:id="95" w:name="_Toc462535561"/>
-      <w:bookmarkEnd w:id="95"/>
+      <w:bookmarkStart w:id="96" w:name="_Toc462535561"/>
+      <w:bookmarkEnd w:id="96"/>
       <w:r>
         <w:t>8. CSS</w:t>
       </w:r>
@@ -8822,8 +8774,8 @@
       <w:pPr>
         <w:pStyle w:val="Ttulo2"/>
       </w:pPr>
-      <w:bookmarkStart w:id="96" w:name="_Toc462535562"/>
-      <w:bookmarkEnd w:id="96"/>
+      <w:bookmarkStart w:id="97" w:name="_Toc462535562"/>
+      <w:bookmarkEnd w:id="97"/>
       <w:r>
         <w:t>9. PHP</w:t>
       </w:r>
@@ -8865,8 +8817,8 @@
       <w:pPr>
         <w:pStyle w:val="Ttulo2"/>
       </w:pPr>
-      <w:bookmarkStart w:id="97" w:name="_Toc462535563"/>
-      <w:bookmarkEnd w:id="97"/>
+      <w:bookmarkStart w:id="98" w:name="_Toc462535563"/>
+      <w:bookmarkEnd w:id="98"/>
       <w:r>
         <w:t xml:space="preserve">10. Banco de Dados – </w:t>
       </w:r>
@@ -8905,7 +8857,7 @@
       <w:proofErr w:type="gramEnd"/>
     </w:p>
     <w:p>
-      <w:commentRangeStart w:id="98"/>
+      <w:commentRangeStart w:id="99"/>
       <w:r>
         <w:tab/>
         <w:t xml:space="preserve">Segundo </w:t>
@@ -8918,12 +8870,12 @@
       <w:r>
         <w:t xml:space="preserve"> e </w:t>
       </w:r>
-      <w:bookmarkStart w:id="99" w:name="__DdeLink__7547_502524768"/>
+      <w:bookmarkStart w:id="100" w:name="__DdeLink__7547_502524768"/>
       <w:proofErr w:type="spellStart"/>
       <w:r>
         <w:t>Gehrke</w:t>
       </w:r>
-      <w:bookmarkEnd w:id="99"/>
+      <w:bookmarkEnd w:id="100"/>
       <w:proofErr w:type="spellEnd"/>
       <w:r>
         <w:t xml:space="preserve"> (2008, p. 7) as vantagens de um </w:t>
@@ -9071,12 +9023,12 @@
       <w:r>
         <w:t>”</w:t>
       </w:r>
-      <w:commentRangeEnd w:id="98"/>
+      <w:commentRangeEnd w:id="99"/>
       <w:r>
         <w:rPr>
           <w:rStyle w:val="Refdecomentrio"/>
         </w:rPr>
-        <w:commentReference w:id="98"/>
+        <w:commentReference w:id="99"/>
       </w:r>
     </w:p>
     <w:p>
@@ -9126,8 +9078,8 @@
       <w:pPr>
         <w:pStyle w:val="Ttulo2"/>
       </w:pPr>
-      <w:bookmarkStart w:id="100" w:name="_Toc462535564"/>
-      <w:bookmarkEnd w:id="100"/>
+      <w:bookmarkStart w:id="101" w:name="_Toc462535564"/>
+      <w:bookmarkEnd w:id="101"/>
       <w:r>
         <w:t xml:space="preserve">11. </w:t>
       </w:r>
@@ -9193,8 +9145,8 @@
       <w:pPr>
         <w:pStyle w:val="Ttulo2"/>
       </w:pPr>
-      <w:bookmarkStart w:id="101" w:name="_Toc462535565"/>
-      <w:bookmarkEnd w:id="101"/>
+      <w:bookmarkStart w:id="102" w:name="_Toc462535565"/>
+      <w:bookmarkEnd w:id="102"/>
       <w:r>
         <w:lastRenderedPageBreak/>
         <w:t xml:space="preserve">12. </w:t>
@@ -9271,8 +9223,8 @@
       <w:pPr>
         <w:pStyle w:val="Ttulo2"/>
       </w:pPr>
-      <w:bookmarkStart w:id="102" w:name="_Toc462535566"/>
-      <w:bookmarkEnd w:id="102"/>
+      <w:bookmarkStart w:id="103" w:name="_Toc462535566"/>
+      <w:bookmarkEnd w:id="103"/>
       <w:r>
         <w:t xml:space="preserve">13. </w:t>
       </w:r>
@@ -9306,80 +9258,92 @@
       <w:r>
         <w:t xml:space="preserve"> é um framework PHP utilizado para o desenvolvimento web, que utiliza a arquitetura MVC e tem como principal característica ajudar a desenvolver aplicações seguras e </w:t>
       </w:r>
+      <w:del w:id="104" w:author="Nortti" w:date="2016-10-15T17:46:00Z">
+        <w:r>
+          <w:rPr>
+            <w:highlight w:val="yellow"/>
+            <w:rPrChange w:id="105" w:author="Gilmara" w:date="2016-10-11T00:46:00Z">
+              <w:rPr/>
+            </w:rPrChange>
+          </w:rPr>
+          <w:delText>performáicas</w:delText>
+        </w:r>
+        <w:r>
+          <w:delText xml:space="preserve"> </w:delText>
+        </w:r>
+      </w:del>
+      <w:r>
+        <w:t>de forma rápido, com código limpo e simples”.</w:t>
+      </w:r>
+    </w:p>
+    <w:p>
+      <w:r>
+        <w:tab/>
+      </w:r>
       <w:proofErr w:type="spellStart"/>
       <w:r>
-        <w:rPr>
-          <w:highlight w:val="yellow"/>
-          <w:rPrChange w:id="103" w:author="Gilmara" w:date="2016-10-11T00:46:00Z">
-            <w:rPr/>
-          </w:rPrChange>
-        </w:rPr>
-        <w:t>performáicas</w:t>
+        <w:t>Adriel</w:t>
       </w:r>
       <w:proofErr w:type="spellEnd"/>
       <w:r>
-        <w:t xml:space="preserve"> de forma rápido, com código limpo e simples”.</w:t>
-      </w:r>
-    </w:p>
-    <w:p>
-      <w:r>
-        <w:tab/>
+        <w:t xml:space="preserve"> (2015) também diz que, o </w:t>
       </w:r>
       <w:proofErr w:type="spellStart"/>
       <w:r>
-        <w:t>Adriel</w:t>
+        <w:t>laravel</w:t>
       </w:r>
       <w:proofErr w:type="spellEnd"/>
       <w:r>
-        <w:t xml:space="preserve"> (2015) também diz que, o </w:t>
-      </w:r>
-      <w:proofErr w:type="spellStart"/>
-      <w:r>
-        <w:t>laravel</w:t>
-      </w:r>
-      <w:proofErr w:type="spellEnd"/>
-      <w:r>
         <w:t xml:space="preserve"> utiliza o </w:t>
       </w:r>
-      <w:proofErr w:type="spellStart"/>
-      <w:r>
-        <w:rPr>
-          <w:i/>
-          <w:rPrChange w:id="104" w:author="Gilmara" w:date="2016-10-11T00:48:00Z">
-            <w:rPr/>
-          </w:rPrChange>
-        </w:rPr>
-        <w:t>Blade</w:t>
-      </w:r>
-      <w:proofErr w:type="spellEnd"/>
-      <w:r>
-        <w:t xml:space="preserve"> excelente </w:t>
-      </w:r>
-      <w:proofErr w:type="spellStart"/>
-      <w:r>
-        <w:rPr>
-          <w:i/>
-          <w:rPrChange w:id="105" w:author="Gilmara" w:date="2016-10-11T00:48:00Z">
-            <w:rPr/>
-          </w:rPrChange>
-        </w:rPr>
-        <w:t>engine</w:t>
-      </w:r>
-      <w:proofErr w:type="spellEnd"/>
-      <w:r>
-        <w:t xml:space="preserve"> de </w:t>
-      </w:r>
-      <w:proofErr w:type="spellStart"/>
-      <w:r>
-        <w:rPr>
-          <w:i/>
-          <w:rPrChange w:id="106" w:author="Gilmara" w:date="2016-10-11T00:48:00Z">
-            <w:rPr/>
-          </w:rPrChange>
-        </w:rPr>
-        <w:t>template</w:t>
-      </w:r>
-      <w:proofErr w:type="spellEnd"/>
+      <w:del w:id="106" w:author="Nortti" w:date="2016-10-15T17:46:00Z">
+        <w:r>
+          <w:rPr>
+            <w:i/>
+            <w:rPrChange w:id="107" w:author="Gilmara" w:date="2016-10-11T00:48:00Z">
+              <w:rPr/>
+            </w:rPrChange>
+          </w:rPr>
+          <w:delText>Blade</w:delText>
+        </w:r>
+        <w:r>
+          <w:delText xml:space="preserve"> </w:delText>
+        </w:r>
+      </w:del>
+      <w:r>
+        <w:t xml:space="preserve">excelente </w:t>
+      </w:r>
+      <w:del w:id="108" w:author="Nortti" w:date="2016-10-15T17:46:00Z">
+        <w:r>
+          <w:rPr>
+            <w:i/>
+            <w:rPrChange w:id="109" w:author="Gilmara" w:date="2016-10-11T00:48:00Z">
+              <w:rPr/>
+            </w:rPrChange>
+          </w:rPr>
+          <w:delText>engine</w:delText>
+        </w:r>
+        <w:r>
+          <w:delText xml:space="preserve"> </w:delText>
+        </w:r>
+      </w:del>
+      <w:r>
+        <w:t>de</w:t>
+      </w:r>
+      <w:del w:id="110" w:author="Nortti" w:date="2016-10-15T17:46:00Z">
+        <w:r>
+          <w:delText xml:space="preserve"> </w:delText>
+        </w:r>
+        <w:r>
+          <w:rPr>
+            <w:i/>
+            <w:rPrChange w:id="111" w:author="Gilmara" w:date="2016-10-11T00:48:00Z">
+              <w:rPr/>
+            </w:rPrChange>
+          </w:rPr>
+          <w:delText>template</w:delText>
+        </w:r>
+      </w:del>
       <w:r>
         <w:t xml:space="preserve">, para integração com Banco de Dados o </w:t>
       </w:r>
@@ -9407,10 +9371,10 @@
         <w:spacing w:before="0" w:after="240"/>
         <w:contextualSpacing/>
       </w:pPr>
-      <w:bookmarkStart w:id="107" w:name="_Toc422897579"/>
-      <w:bookmarkStart w:id="108" w:name="_Toc462535567"/>
-      <w:bookmarkEnd w:id="107"/>
-      <w:bookmarkEnd w:id="108"/>
+      <w:bookmarkStart w:id="112" w:name="_Toc422897579"/>
+      <w:bookmarkStart w:id="113" w:name="_Toc462535567"/>
+      <w:bookmarkEnd w:id="112"/>
+      <w:bookmarkEnd w:id="113"/>
       <w:r>
         <w:lastRenderedPageBreak/>
         <w:t>TRABALHO DESENVOLVIDO</w:t>
@@ -9432,7 +9396,7 @@
       <w:r>
         <w:t xml:space="preserve">O trabalho foi iniciado com o objetivo de sanar o problema de baixo controle na gestão das vendas dos lotes em um plantão de venda. O primeiro passo foi o levantamento de requisitos que se deu através da observação do funcionamento de um plantão de vendas real da empresa </w:t>
       </w:r>
-      <w:commentRangeStart w:id="109"/>
+      <w:commentRangeStart w:id="114"/>
       <w:proofErr w:type="spellStart"/>
       <w:proofErr w:type="gramStart"/>
       <w:r>
@@ -9443,17 +9407,17 @@
       <w:r>
         <w:t xml:space="preserve"> </w:t>
       </w:r>
-      <w:commentRangeEnd w:id="109"/>
+      <w:commentRangeEnd w:id="114"/>
       <w:r>
         <w:rPr>
           <w:rStyle w:val="Refdecomentrio"/>
         </w:rPr>
-        <w:commentReference w:id="109"/>
+        <w:commentReference w:id="114"/>
       </w:r>
       <w:r>
         <w:t xml:space="preserve">e reuniões com corretores, funcionários e o sócio proprietário da empresa. Ficou definido então que o software deverá ter os </w:t>
       </w:r>
-      <w:commentRangeStart w:id="110"/>
+      <w:commentRangeStart w:id="115"/>
       <w:r>
         <w:t xml:space="preserve">requisitos funcionais e não funcionais </w:t>
       </w:r>
@@ -9461,13 +9425,13 @@
       <w:r>
         <w:t>abaixo:</w:t>
       </w:r>
-      <w:commentRangeEnd w:id="110"/>
+      <w:commentRangeEnd w:id="115"/>
       <w:proofErr w:type="gramEnd"/>
       <w:r>
         <w:rPr>
           <w:rStyle w:val="Refdecomentrio"/>
         </w:rPr>
-        <w:commentReference w:id="110"/>
+        <w:commentReference w:id="115"/>
       </w:r>
     </w:p>
     <w:p>
@@ -9678,12 +9642,12 @@
       <w:r>
         <w:t xml:space="preserve">O sistema deve </w:t>
       </w:r>
-      <w:del w:id="111" w:author="Gilmara" w:date="2016-10-11T05:29:00Z">
+      <w:del w:id="116" w:author="Gilmara" w:date="2016-10-11T05:29:00Z">
         <w:r>
           <w:delText xml:space="preserve">rankear </w:delText>
         </w:r>
       </w:del>
-      <w:ins w:id="112" w:author="Gilmara" w:date="2016-10-11T05:29:00Z">
+      <w:ins w:id="117" w:author="Gilmara" w:date="2016-10-11T05:29:00Z">
         <w:r>
           <w:t xml:space="preserve">classificar </w:t>
         </w:r>
@@ -9731,12 +9695,12 @@
       <w:r>
         <w:t xml:space="preserve"> necessidade do cliente </w:t>
       </w:r>
-      <w:del w:id="113" w:author="Gilmara" w:date="2016-10-11T05:30:00Z">
+      <w:del w:id="118" w:author="Gilmara" w:date="2016-10-11T05:30:00Z">
         <w:r>
           <w:delText>de estar recebendo</w:delText>
         </w:r>
       </w:del>
-      <w:ins w:id="114" w:author="Gilmara" w:date="2016-10-11T05:30:00Z">
+      <w:ins w:id="119" w:author="Gilmara" w:date="2016-10-11T05:30:00Z">
         <w:r>
           <w:t>em receber</w:t>
         </w:r>
@@ -9744,28 +9708,33 @@
       <w:r>
         <w:t xml:space="preserve"> as funcionalidades desenvolvidas prontas para uso, </w:t>
       </w:r>
-      <w:del w:id="115" w:author="Gilmara" w:date="2016-10-11T05:30:00Z">
+      <w:del w:id="120" w:author="Gilmara" w:date="2016-10-11T05:30:00Z">
         <w:r>
           <w:delText xml:space="preserve">definimos </w:delText>
         </w:r>
       </w:del>
-      <w:ins w:id="116" w:author="Gilmara" w:date="2016-10-11T05:30:00Z">
+      <w:ins w:id="121" w:author="Gilmara" w:date="2016-10-11T05:30:00Z">
         <w:r>
           <w:t xml:space="preserve">definiu-se </w:t>
         </w:r>
       </w:ins>
       <w:r>
-        <w:t xml:space="preserve">a metodologia FDD para desenvolvimento do </w:t>
-      </w:r>
-      <w:r>
-        <w:rPr>
-          <w:i/>
-          <w:rPrChange w:id="117" w:author="Gilmara" w:date="2016-10-11T05:31:00Z">
-            <w:rPr/>
-          </w:rPrChange>
-        </w:rPr>
-        <w:t>software</w:t>
-      </w:r>
+        <w:t>a metodologia FDD para desenvolvimento do</w:t>
+      </w:r>
+      <w:del w:id="122" w:author="Nortti" w:date="2016-10-15T17:48:00Z">
+        <w:r>
+          <w:delText xml:space="preserve"> </w:delText>
+        </w:r>
+        <w:r>
+          <w:rPr>
+            <w:i/>
+            <w:rPrChange w:id="123" w:author="Gilmara" w:date="2016-10-11T05:31:00Z">
+              <w:rPr/>
+            </w:rPrChange>
+          </w:rPr>
+          <w:delText>software</w:delText>
+        </w:r>
+      </w:del>
       <w:r>
         <w:t xml:space="preserve">. Após o levantamento de requisitos, foi delineado o modelo abrangente utilizando a ferramenta </w:t>
       </w:r>
@@ -9797,138 +9766,161 @@
         <w:lastRenderedPageBreak/>
         <w:t xml:space="preserve">diagramas </w:t>
       </w:r>
-      <w:commentRangeStart w:id="118"/>
+      <w:commentRangeStart w:id="124"/>
       <w:r>
         <w:t xml:space="preserve">criamos </w:t>
       </w:r>
-      <w:commentRangeEnd w:id="118"/>
+      <w:commentRangeEnd w:id="124"/>
       <w:r>
         <w:rPr>
           <w:rStyle w:val="Refdecomentrio"/>
         </w:rPr>
-        <w:commentReference w:id="118"/>
+        <w:commentReference w:id="124"/>
       </w:r>
       <w:r>
         <w:t xml:space="preserve">uma lista de </w:t>
       </w:r>
-      <w:r>
-        <w:rPr>
-          <w:highlight w:val="cyan"/>
-          <w:rPrChange w:id="119" w:author="Gilmara" w:date="2016-10-11T05:34:00Z">
-            <w:rPr/>
-          </w:rPrChange>
-        </w:rPr>
-        <w:t xml:space="preserve">funcionalidades </w:t>
-      </w:r>
+      <w:del w:id="125" w:author="Nortti" w:date="2016-10-15T17:50:00Z">
+        <w:r>
+          <w:rPr>
+            <w:highlight w:val="cyan"/>
+            <w:rPrChange w:id="126" w:author="Gilmara" w:date="2016-10-11T05:34:00Z">
+              <w:rPr/>
+            </w:rPrChange>
+          </w:rPr>
+          <w:delText xml:space="preserve">funcionalidades </w:delText>
+        </w:r>
+      </w:del>
       <w:r>
         <w:t xml:space="preserve">por importância, levando em conta o fator de dependência entre </w:t>
       </w:r>
-      <w:r>
-        <w:rPr>
-          <w:highlight w:val="cyan"/>
-          <w:rPrChange w:id="120" w:author="Gilmara" w:date="2016-10-11T05:34:00Z">
-            <w:rPr/>
-          </w:rPrChange>
-        </w:rPr>
-        <w:t xml:space="preserve">funcionalidades </w:t>
-      </w:r>
+      <w:del w:id="127" w:author="Nortti" w:date="2016-10-15T17:50:00Z">
+        <w:r>
+          <w:rPr>
+            <w:highlight w:val="cyan"/>
+            <w:rPrChange w:id="128" w:author="Gilmara" w:date="2016-10-11T05:34:00Z">
+              <w:rPr/>
+            </w:rPrChange>
+          </w:rPr>
+          <w:delText xml:space="preserve">funcionalidades </w:delText>
+        </w:r>
+      </w:del>
       <w:r>
         <w:t xml:space="preserve">e a necessidades das </w:t>
       </w:r>
-      <w:r>
-        <w:rPr>
-          <w:highlight w:val="cyan"/>
-          <w:rPrChange w:id="121" w:author="Gilmara" w:date="2016-10-11T05:34:00Z">
-            <w:rPr/>
-          </w:rPrChange>
-        </w:rPr>
-        <w:t xml:space="preserve">funcionalidades </w:t>
-      </w:r>
-      <w:r>
-        <w:t xml:space="preserve">pela </w:t>
-      </w:r>
-      <w:proofErr w:type="spellStart"/>
+      <w:del w:id="129" w:author="Nortti" w:date="2016-10-15T17:50:00Z">
+        <w:r>
+          <w:rPr>
+            <w:highlight w:val="cyan"/>
+            <w:rPrChange w:id="130" w:author="Gilmara" w:date="2016-10-11T05:34:00Z">
+              <w:rPr/>
+            </w:rPrChange>
+          </w:rPr>
+          <w:delText xml:space="preserve">funcionalidades </w:delText>
+        </w:r>
+      </w:del>
+      <w:r>
+        <w:t>pela</w:t>
+      </w:r>
+      <w:del w:id="131" w:author="Nortti" w:date="2016-10-15T17:50:00Z">
+        <w:r>
+          <w:delText xml:space="preserve"> </w:delText>
+        </w:r>
+        <w:r>
+          <w:rPr>
+            <w:color w:val="FF0000"/>
+            <w:highlight w:val="yellow"/>
+            <w:rPrChange w:id="132" w:author="Gilmara" w:date="2016-10-11T05:32:00Z">
+              <w:rPr/>
+            </w:rPrChange>
+          </w:rPr>
+          <w:delText>GrandSagarana</w:delText>
+        </w:r>
+      </w:del>
+      <w:r>
+        <w:t xml:space="preserve">. A partir desse ponto, </w:t>
+      </w:r>
+      <w:del w:id="133" w:author="Nortti" w:date="2016-10-15T17:50:00Z">
+        <w:r>
+          <w:rPr>
+            <w:highlight w:val="yellow"/>
+            <w:rPrChange w:id="134" w:author="Gilmara" w:date="2016-10-11T05:32:00Z">
+              <w:rPr/>
+            </w:rPrChange>
+          </w:rPr>
+          <w:delText>definimos</w:delText>
+        </w:r>
+        <w:r>
+          <w:delText xml:space="preserve"> </w:delText>
+        </w:r>
+      </w:del>
+      <w:r>
+        <w:t xml:space="preserve">um tempo de entrega das </w:t>
+      </w:r>
+      <w:del w:id="135" w:author="Nortti" w:date="2016-10-15T17:50:00Z">
+        <w:r>
+          <w:rPr>
+            <w:highlight w:val="cyan"/>
+            <w:rPrChange w:id="136" w:author="Gilmara" w:date="2016-10-11T05:34:00Z">
+              <w:rPr/>
+            </w:rPrChange>
+          </w:rPr>
+          <w:delText xml:space="preserve">funcionalidades </w:delText>
+        </w:r>
+      </w:del>
+      <w:r>
+        <w:t xml:space="preserve">de </w:t>
+      </w:r>
       <w:proofErr w:type="gramStart"/>
       <w:r>
-        <w:rPr>
-          <w:color w:val="FF0000"/>
-          <w:highlight w:val="yellow"/>
-          <w:rPrChange w:id="122" w:author="Gilmara" w:date="2016-10-11T05:32:00Z">
-            <w:rPr/>
-          </w:rPrChange>
-        </w:rPr>
-        <w:t>GrandSagarana</w:t>
-      </w:r>
-      <w:proofErr w:type="spellEnd"/>
+        <w:t>2</w:t>
+      </w:r>
       <w:proofErr w:type="gramEnd"/>
       <w:r>
-        <w:t xml:space="preserve">. A partir desse ponto, </w:t>
-      </w:r>
-      <w:r>
-        <w:rPr>
-          <w:highlight w:val="yellow"/>
-          <w:rPrChange w:id="123" w:author="Gilmara" w:date="2016-10-11T05:32:00Z">
-            <w:rPr/>
-          </w:rPrChange>
-        </w:rPr>
-        <w:t>definimos</w:t>
-      </w:r>
-      <w:r>
-        <w:t xml:space="preserve"> um tempo de entrega das </w:t>
-      </w:r>
-      <w:r>
-        <w:rPr>
-          <w:highlight w:val="cyan"/>
-          <w:rPrChange w:id="124" w:author="Gilmara" w:date="2016-10-11T05:34:00Z">
-            <w:rPr/>
-          </w:rPrChange>
-        </w:rPr>
-        <w:t xml:space="preserve">funcionalidades </w:t>
-      </w:r>
-      <w:r>
-        <w:t xml:space="preserve">de </w:t>
-      </w:r>
-      <w:proofErr w:type="gramStart"/>
-      <w:r>
-        <w:t>2</w:t>
-      </w:r>
-      <w:proofErr w:type="gramEnd"/>
-      <w:r>
         <w:t xml:space="preserve"> semanas, e deu-se início ao planejamento da </w:t>
       </w:r>
-      <w:r>
-        <w:rPr>
-          <w:highlight w:val="cyan"/>
-          <w:rPrChange w:id="125" w:author="Gilmara" w:date="2016-10-11T05:34:00Z">
-            <w:rPr/>
-          </w:rPrChange>
-        </w:rPr>
-        <w:t xml:space="preserve">funcionalidade </w:t>
-      </w:r>
+      <w:del w:id="137" w:author="Nortti" w:date="2016-10-15T17:50:00Z">
+        <w:r>
+          <w:rPr>
+            <w:highlight w:val="cyan"/>
+            <w:rPrChange w:id="138" w:author="Gilmara" w:date="2016-10-11T05:34:00Z">
+              <w:rPr/>
+            </w:rPrChange>
+          </w:rPr>
+          <w:delText xml:space="preserve">funcionalidade </w:delText>
+        </w:r>
+      </w:del>
       <w:r>
         <w:t xml:space="preserve">selecionada para desenvolvimento detalhando-a em tarefas menores para implementação. Nesse ponto se deu a programação da </w:t>
       </w:r>
-      <w:r>
-        <w:rPr>
-          <w:highlight w:val="cyan"/>
-          <w:rPrChange w:id="126" w:author="Gilmara" w:date="2016-10-11T05:34:00Z">
-            <w:rPr/>
-          </w:rPrChange>
-        </w:rPr>
-        <w:t xml:space="preserve">funcionalidade </w:t>
-      </w:r>
-      <w:r>
-        <w:t xml:space="preserve">até a sua entrega e recomeço desse ciclo de desenvolvimento até o final de toda a lista de </w:t>
-      </w:r>
-      <w:r>
-        <w:rPr>
-          <w:highlight w:val="cyan"/>
-          <w:rPrChange w:id="127" w:author="Gilmara" w:date="2016-10-11T05:33:00Z">
-            <w:rPr/>
-          </w:rPrChange>
-        </w:rPr>
-        <w:t>funcionalidades</w:t>
-      </w:r>
+      <w:del w:id="139" w:author="Nortti" w:date="2016-10-15T17:50:00Z">
+        <w:r>
+          <w:rPr>
+            <w:highlight w:val="cyan"/>
+            <w:rPrChange w:id="140" w:author="Gilmara" w:date="2016-10-11T05:34:00Z">
+              <w:rPr/>
+            </w:rPrChange>
+          </w:rPr>
+          <w:delText xml:space="preserve">funcionalidade </w:delText>
+        </w:r>
+      </w:del>
+      <w:r>
+        <w:t>até a sua entrega e recomeço desse ciclo de desenvolvimento até o final de toda a lista de</w:t>
+      </w:r>
+      <w:del w:id="141" w:author="Nortti" w:date="2016-10-15T17:50:00Z">
+        <w:r>
+          <w:delText xml:space="preserve"> </w:delText>
+        </w:r>
+        <w:r>
+          <w:rPr>
+            <w:highlight w:val="cyan"/>
+            <w:rPrChange w:id="142" w:author="Gilmara" w:date="2016-10-11T05:33:00Z">
+              <w:rPr/>
+            </w:rPrChange>
+          </w:rPr>
+          <w:delText>funcionalidades</w:delText>
+        </w:r>
+      </w:del>
       <w:r>
         <w:t>.</w:t>
       </w:r>
@@ -9953,10 +9945,10 @@
         <w:contextualSpacing/>
         <w:jc w:val="both"/>
       </w:pPr>
-      <w:bookmarkStart w:id="128" w:name="_Toc422897580"/>
-      <w:bookmarkStart w:id="129" w:name="_Toc462535568"/>
-      <w:bookmarkEnd w:id="128"/>
-      <w:bookmarkEnd w:id="129"/>
+      <w:bookmarkStart w:id="143" w:name="_Toc422897580"/>
+      <w:bookmarkStart w:id="144" w:name="_Toc462535568"/>
+      <w:bookmarkEnd w:id="143"/>
+      <w:bookmarkEnd w:id="144"/>
       <w:r>
         <w:t>Escopo do produto</w:t>
       </w:r>
@@ -10109,7 +10101,7 @@
         </w:rPr>
         <w:t>. O FDD</w:t>
       </w:r>
-      <w:del w:id="130" w:author="Gilmara" w:date="2016-10-11T05:35:00Z">
+      <w:del w:id="145" w:author="Gilmara" w:date="2016-10-11T05:35:00Z">
         <w:r>
           <w:rPr>
             <w:sz w:val="23"/>
@@ -10136,7 +10128,7 @@
           <w:szCs w:val="23"/>
         </w:rPr>
       </w:pPr>
-      <w:commentRangeStart w:id="131"/>
+      <w:commentRangeStart w:id="146"/>
       <w:r>
         <w:rPr>
           <w:sz w:val="23"/>
@@ -10349,7 +10341,7 @@
         <w:t>CPF (Construir por funcionalidade)</w:t>
       </w:r>
     </w:p>
-    <w:commentRangeEnd w:id="131"/>
+    <w:commentRangeEnd w:id="146"/>
     <w:p>
       <w:pPr>
         <w:spacing w:before="0" w:after="0"/>
@@ -10364,7 +10356,7 @@
         <w:rPr>
           <w:rStyle w:val="Refdecomentrio"/>
         </w:rPr>
-        <w:commentReference w:id="131"/>
+        <w:commentReference w:id="146"/>
       </w:r>
     </w:p>
     <w:p>
@@ -10402,10 +10394,10 @@
         <w:spacing w:before="0" w:after="240"/>
         <w:contextualSpacing/>
       </w:pPr>
-      <w:bookmarkStart w:id="132" w:name="_Toc422897581"/>
-      <w:bookmarkStart w:id="133" w:name="_Toc462535569"/>
-      <w:bookmarkEnd w:id="132"/>
-      <w:bookmarkEnd w:id="133"/>
+      <w:bookmarkStart w:id="147" w:name="_Toc422897581"/>
+      <w:bookmarkStart w:id="148" w:name="_Toc462535569"/>
+      <w:bookmarkEnd w:id="147"/>
+      <w:bookmarkEnd w:id="148"/>
       <w:r>
         <w:lastRenderedPageBreak/>
         <w:t>Nome do produto e seus principais componentes</w:t>
@@ -10508,8 +10500,8 @@
         <w:spacing w:before="0" w:after="240"/>
         <w:contextualSpacing/>
       </w:pPr>
-      <w:bookmarkStart w:id="134" w:name="_Toc422897582"/>
-      <w:bookmarkEnd w:id="134"/>
+      <w:bookmarkStart w:id="149" w:name="_Toc422897582"/>
+      <w:bookmarkEnd w:id="149"/>
       <w:r>
         <w:t>Missão do produto</w:t>
       </w:r>
@@ -10561,8 +10553,8 @@
         <w:spacing w:before="0" w:after="240"/>
         <w:contextualSpacing/>
       </w:pPr>
-      <w:bookmarkStart w:id="135" w:name="_Toc422897583"/>
-      <w:bookmarkEnd w:id="135"/>
+      <w:bookmarkStart w:id="150" w:name="_Toc422897583"/>
+      <w:bookmarkEnd w:id="150"/>
       <w:r>
         <w:t>Limites do produto</w:t>
       </w:r>
@@ -10650,8 +10642,8 @@
         <w:spacing w:before="0" w:after="240"/>
         <w:contextualSpacing/>
       </w:pPr>
-      <w:bookmarkStart w:id="136" w:name="_Toc422897584"/>
-      <w:bookmarkEnd w:id="136"/>
+      <w:bookmarkStart w:id="151" w:name="_Toc422897584"/>
+      <w:bookmarkEnd w:id="151"/>
       <w:r>
         <w:lastRenderedPageBreak/>
         <w:t>Benefícios do produto</w:t>
@@ -10695,8 +10687,8 @@
         <w:keepNext/>
         <w:jc w:val="center"/>
       </w:pPr>
-      <w:bookmarkStart w:id="137" w:name="_Toc422897441"/>
-      <w:bookmarkStart w:id="138" w:name="_Ref420962652"/>
+      <w:bookmarkStart w:id="152" w:name="_Toc422897441"/>
+      <w:bookmarkStart w:id="153" w:name="_Ref420962652"/>
       <w:r>
         <w:rPr>
           <w:color w:val="00000A"/>
@@ -10733,10 +10725,10 @@
         </w:rPr>
         <w:t xml:space="preserve"> </w:t>
       </w:r>
-      <w:bookmarkStart w:id="139" w:name="_Ref420962646"/>
-      <w:bookmarkEnd w:id="137"/>
-      <w:bookmarkEnd w:id="138"/>
-      <w:bookmarkEnd w:id="139"/>
+      <w:bookmarkStart w:id="154" w:name="_Ref420962646"/>
+      <w:bookmarkEnd w:id="152"/>
+      <w:bookmarkEnd w:id="153"/>
+      <w:bookmarkEnd w:id="154"/>
       <w:r>
         <w:rPr>
           <w:color w:val="00000A"/>
@@ -11440,8 +11432,8 @@
         <w:contextualSpacing/>
         <w:jc w:val="both"/>
       </w:pPr>
-      <w:bookmarkStart w:id="140" w:name="_Toc462535570"/>
-      <w:bookmarkEnd w:id="140"/>
+      <w:bookmarkStart w:id="155" w:name="_Toc462535570"/>
+      <w:bookmarkEnd w:id="155"/>
       <w:r>
         <w:t>Concepção e Planejamento</w:t>
       </w:r>
@@ -11464,10 +11456,10 @@
         <w:contextualSpacing/>
         <w:jc w:val="both"/>
       </w:pPr>
-      <w:bookmarkStart w:id="141" w:name="_Toc422897585"/>
-      <w:bookmarkStart w:id="142" w:name="_Toc462535571"/>
-      <w:bookmarkEnd w:id="141"/>
-      <w:bookmarkEnd w:id="142"/>
+      <w:bookmarkStart w:id="156" w:name="_Toc422897585"/>
+      <w:bookmarkStart w:id="157" w:name="_Toc462535571"/>
+      <w:bookmarkEnd w:id="156"/>
+      <w:bookmarkEnd w:id="157"/>
       <w:r>
         <w:t>Modelo Abrangente</w:t>
       </w:r>
@@ -11500,32 +11492,29 @@
       <w:r>
         <w:t xml:space="preserve">A </w:t>
       </w:r>
-      <w:del w:id="143" w:author="Gilmara" w:date="2016-10-11T05:39:00Z">
+      <w:del w:id="158" w:author="Gilmara" w:date="2016-10-11T05:39:00Z">
         <w:r>
           <w:delText xml:space="preserve">Figura </w:delText>
         </w:r>
       </w:del>
-      <w:ins w:id="144" w:author="Gilmara" w:date="2016-10-11T05:39:00Z">
+      <w:ins w:id="159" w:author="Gilmara" w:date="2016-10-11T05:39:00Z">
         <w:r>
-          <w:t>FIG.</w:t>
-        </w:r>
-        <w:r>
-          <w:t xml:space="preserve"> </w:t>
+          <w:t xml:space="preserve">FIG. </w:t>
         </w:r>
       </w:ins>
       <w:r>
         <w:t xml:space="preserve">1 mostra o </w:t>
       </w:r>
-      <w:commentRangeStart w:id="145"/>
+      <w:commentRangeStart w:id="160"/>
       <w:r>
         <w:t xml:space="preserve">diagrama de contexto </w:t>
       </w:r>
-      <w:commentRangeEnd w:id="145"/>
+      <w:commentRangeEnd w:id="160"/>
       <w:r>
         <w:rPr>
           <w:rStyle w:val="Refdecomentrio"/>
         </w:rPr>
-        <w:commentReference w:id="145"/>
+        <w:commentReference w:id="160"/>
       </w:r>
       <w:r>
         <w:t xml:space="preserve">do sistema, que foi desenvolvido através do software </w:t>
@@ -11579,8 +11568,8 @@
         <w:keepNext/>
         <w:jc w:val="center"/>
       </w:pPr>
-      <w:bookmarkStart w:id="146" w:name="_Toc422897415"/>
-      <w:bookmarkStart w:id="147" w:name="_Ref420961935"/>
+      <w:bookmarkStart w:id="161" w:name="_Toc422897415"/>
+      <w:bookmarkStart w:id="162" w:name="_Ref420961935"/>
       <w:r>
         <w:rPr>
           <w:color w:val="00000A"/>
@@ -11590,8 +11579,8 @@
         <w:lastRenderedPageBreak/>
         <w:t xml:space="preserve">Figura </w:t>
       </w:r>
-      <w:bookmarkEnd w:id="146"/>
-      <w:bookmarkEnd w:id="147"/>
+      <w:bookmarkEnd w:id="161"/>
+      <w:bookmarkEnd w:id="162"/>
       <w:r>
         <w:rPr>
           <w:color w:val="00000A"/>
@@ -11793,7 +11782,7 @@
         <w:lastRenderedPageBreak/>
         <w:t xml:space="preserve">Figura 2 – </w:t>
       </w:r>
-      <w:commentRangeStart w:id="148"/>
+      <w:commentRangeStart w:id="163"/>
       <w:r>
         <w:rPr>
           <w:color w:val="00000A"/>
@@ -11802,7 +11791,7 @@
         </w:rPr>
         <w:t>Diagrama de classes</w:t>
       </w:r>
-      <w:commentRangeEnd w:id="148"/>
+      <w:commentRangeEnd w:id="163"/>
       <w:r>
         <w:rPr>
           <w:rStyle w:val="Refdecomentrio"/>
@@ -11810,7 +11799,7 @@
           <w:bCs w:val="0"/>
           <w:color w:val="00000A"/>
         </w:rPr>
-        <w:commentReference w:id="148"/>
+        <w:commentReference w:id="163"/>
       </w:r>
     </w:p>
     <w:p>
@@ -11891,8 +11880,8 @@
         </w:rPr>
         <w:t>PRÓPRIA, 2016</w:t>
       </w:r>
-      <w:bookmarkStart w:id="149" w:name="_Toc422897586"/>
-      <w:bookmarkEnd w:id="149"/>
+      <w:bookmarkStart w:id="164" w:name="_Toc422897586"/>
+      <w:bookmarkEnd w:id="164"/>
       <w:r>
         <w:rPr>
           <w:sz w:val="20"/>
@@ -11912,8 +11901,8 @@
         <w:contextualSpacing/>
         <w:jc w:val="both"/>
       </w:pPr>
-      <w:bookmarkStart w:id="150" w:name="_Toc462535572"/>
-      <w:bookmarkEnd w:id="150"/>
+      <w:bookmarkStart w:id="165" w:name="_Toc462535572"/>
+      <w:bookmarkEnd w:id="165"/>
       <w:r>
         <w:lastRenderedPageBreak/>
         <w:t>Construir a Lista de Funcionalidades</w:t>
@@ -11938,8 +11927,8 @@
         <w:contextualSpacing/>
         <w:jc w:val="both"/>
       </w:pPr>
-      <w:bookmarkStart w:id="151" w:name="_Toc462535573"/>
-      <w:bookmarkEnd w:id="151"/>
+      <w:bookmarkStart w:id="166" w:name="_Toc462535573"/>
+      <w:bookmarkEnd w:id="166"/>
       <w:r>
         <w:t>Lista de Áreas de Negócio</w:t>
       </w:r>
@@ -12006,8 +11995,8 @@
         <w:contextualSpacing/>
         <w:jc w:val="both"/>
       </w:pPr>
-      <w:bookmarkStart w:id="152" w:name="_Toc462535574"/>
-      <w:bookmarkEnd w:id="152"/>
+      <w:bookmarkStart w:id="167" w:name="_Toc462535574"/>
+      <w:bookmarkEnd w:id="167"/>
       <w:r>
         <w:t>Lista de Áreas de Negócio</w:t>
       </w:r>
@@ -12551,8 +12540,8 @@
         <w:contextualSpacing/>
         <w:jc w:val="both"/>
       </w:pPr>
-      <w:bookmarkStart w:id="153" w:name="_Toc462535575"/>
-      <w:bookmarkEnd w:id="153"/>
+      <w:bookmarkStart w:id="168" w:name="_Toc462535575"/>
+      <w:bookmarkEnd w:id="168"/>
       <w:r>
         <w:t>Planejar por Funcionalidade</w:t>
       </w:r>
@@ -13213,8 +13202,8 @@
         <w:contextualSpacing/>
         <w:jc w:val="both"/>
       </w:pPr>
-      <w:bookmarkStart w:id="154" w:name="_Toc462535576"/>
-      <w:bookmarkEnd w:id="154"/>
+      <w:bookmarkStart w:id="169" w:name="_Toc462535576"/>
+      <w:bookmarkEnd w:id="169"/>
       <w:r>
         <w:lastRenderedPageBreak/>
         <w:t>Construção</w:t>
@@ -13248,8 +13237,8 @@
         <w:contextualSpacing/>
         <w:jc w:val="both"/>
       </w:pPr>
-      <w:bookmarkStart w:id="155" w:name="_Toc462535577"/>
-      <w:bookmarkEnd w:id="155"/>
+      <w:bookmarkStart w:id="170" w:name="_Toc462535577"/>
+      <w:bookmarkEnd w:id="170"/>
       <w:r>
         <w:t>Detalhar Por Funcionalidade</w:t>
       </w:r>
@@ -13295,8 +13284,8 @@
         <w:contextualSpacing/>
         <w:jc w:val="both"/>
       </w:pPr>
-      <w:bookmarkStart w:id="156" w:name="_Toc462535578"/>
-      <w:bookmarkEnd w:id="156"/>
+      <w:bookmarkStart w:id="171" w:name="_Toc462535578"/>
+      <w:bookmarkEnd w:id="171"/>
       <w:r>
         <w:t>Cadastro de Usuário Administrador</w:t>
       </w:r>
@@ -13518,8 +13507,8 @@
         <w:contextualSpacing/>
         <w:jc w:val="both"/>
       </w:pPr>
-      <w:bookmarkStart w:id="157" w:name="_Toc462535579"/>
-      <w:bookmarkEnd w:id="157"/>
+      <w:bookmarkStart w:id="172" w:name="_Toc462535579"/>
+      <w:bookmarkEnd w:id="172"/>
       <w:proofErr w:type="spellStart"/>
       <w:r>
         <w:t>Login</w:t>
@@ -13750,8 +13739,8 @@
         <w:contextualSpacing/>
         <w:jc w:val="both"/>
       </w:pPr>
-      <w:bookmarkStart w:id="158" w:name="_Toc462535580"/>
-      <w:bookmarkEnd w:id="158"/>
+      <w:bookmarkStart w:id="173" w:name="_Toc462535580"/>
+      <w:bookmarkEnd w:id="173"/>
       <w:r>
         <w:lastRenderedPageBreak/>
         <w:t>Cadastro de Empreendimento</w:t>
@@ -13969,8 +13958,8 @@
         <w:contextualSpacing/>
         <w:jc w:val="both"/>
       </w:pPr>
-      <w:bookmarkStart w:id="159" w:name="_Toc462535581"/>
-      <w:bookmarkEnd w:id="159"/>
+      <w:bookmarkStart w:id="174" w:name="_Toc462535581"/>
+      <w:bookmarkEnd w:id="174"/>
       <w:r>
         <w:t>Cadastro de Quadra</w:t>
       </w:r>
@@ -14187,8 +14176,8 @@
         <w:contextualSpacing/>
         <w:jc w:val="both"/>
       </w:pPr>
-      <w:bookmarkStart w:id="160" w:name="_Toc462535582"/>
-      <w:bookmarkEnd w:id="160"/>
+      <w:bookmarkStart w:id="175" w:name="_Toc462535582"/>
+      <w:bookmarkEnd w:id="175"/>
       <w:r>
         <w:lastRenderedPageBreak/>
         <w:t>Cadastro de Lote</w:t>
@@ -14398,8 +14387,8 @@
         <w:contextualSpacing/>
         <w:jc w:val="both"/>
       </w:pPr>
-      <w:bookmarkStart w:id="161" w:name="_Toc462535583"/>
-      <w:bookmarkEnd w:id="161"/>
+      <w:bookmarkStart w:id="176" w:name="_Toc462535583"/>
+      <w:bookmarkEnd w:id="176"/>
       <w:r>
         <w:lastRenderedPageBreak/>
         <w:t>Cadastro de Corretor</w:t>
@@ -14600,8 +14589,8 @@
         <w:contextualSpacing/>
         <w:jc w:val="both"/>
       </w:pPr>
-      <w:bookmarkStart w:id="162" w:name="_Toc462535584"/>
-      <w:bookmarkEnd w:id="162"/>
+      <w:bookmarkStart w:id="177" w:name="_Toc462535584"/>
+      <w:bookmarkEnd w:id="177"/>
       <w:r>
         <w:lastRenderedPageBreak/>
         <w:t>Selecionar corretor que efetuou a venda</w:t>
@@ -14814,8 +14803,8 @@
         <w:contextualSpacing/>
         <w:jc w:val="both"/>
       </w:pPr>
-      <w:bookmarkStart w:id="163" w:name="_Toc462535585"/>
-      <w:bookmarkEnd w:id="163"/>
+      <w:bookmarkStart w:id="178" w:name="_Toc462535585"/>
+      <w:bookmarkEnd w:id="178"/>
       <w:r>
         <w:lastRenderedPageBreak/>
         <w:t>Alterar valor do lote</w:t>
@@ -15016,8 +15005,8 @@
         <w:contextualSpacing/>
         <w:jc w:val="both"/>
       </w:pPr>
-      <w:bookmarkStart w:id="164" w:name="_Toc462535586"/>
-      <w:bookmarkEnd w:id="164"/>
+      <w:bookmarkStart w:id="179" w:name="_Toc462535586"/>
+      <w:bookmarkEnd w:id="179"/>
       <w:r>
         <w:lastRenderedPageBreak/>
         <w:t>Alterar porcentagem do corretor</w:t>
@@ -15228,8 +15217,8 @@
         <w:contextualSpacing/>
         <w:jc w:val="both"/>
       </w:pPr>
-      <w:bookmarkStart w:id="165" w:name="_Toc462535587"/>
-      <w:bookmarkEnd w:id="165"/>
+      <w:bookmarkStart w:id="180" w:name="_Toc462535587"/>
+      <w:bookmarkEnd w:id="180"/>
       <w:r>
         <w:lastRenderedPageBreak/>
         <w:t>Alterar status do lote</w:t>
@@ -15444,8 +15433,8 @@
         <w:contextualSpacing/>
         <w:jc w:val="both"/>
       </w:pPr>
-      <w:bookmarkStart w:id="166" w:name="_Toc462535588"/>
-      <w:bookmarkEnd w:id="166"/>
+      <w:bookmarkStart w:id="181" w:name="_Toc462535588"/>
+      <w:bookmarkEnd w:id="181"/>
       <w:r>
         <w:lastRenderedPageBreak/>
         <w:t>Relatório de Vendas</w:t>
@@ -15646,8 +15635,8 @@
         <w:contextualSpacing/>
         <w:jc w:val="both"/>
       </w:pPr>
-      <w:bookmarkStart w:id="167" w:name="_Toc462535589"/>
-      <w:bookmarkEnd w:id="167"/>
+      <w:bookmarkStart w:id="182" w:name="_Toc462535589"/>
+      <w:bookmarkEnd w:id="182"/>
       <w:r>
         <w:lastRenderedPageBreak/>
         <w:t>Relatório de Vendas por Corretor</w:t>
@@ -15861,8 +15850,8 @@
         <w:contextualSpacing/>
         <w:jc w:val="both"/>
       </w:pPr>
-      <w:bookmarkStart w:id="168" w:name="_Toc462535590"/>
-      <w:bookmarkEnd w:id="168"/>
+      <w:bookmarkStart w:id="183" w:name="_Toc462535590"/>
+      <w:bookmarkEnd w:id="183"/>
       <w:r>
         <w:lastRenderedPageBreak/>
         <w:t>Relatório de Lotes Vendidos e Disponíveis</w:t>
@@ -16070,8 +16059,8 @@
         <w:contextualSpacing/>
         <w:jc w:val="both"/>
       </w:pPr>
-      <w:bookmarkStart w:id="169" w:name="_Toc462535591"/>
-      <w:bookmarkEnd w:id="169"/>
+      <w:bookmarkStart w:id="184" w:name="_Toc462535591"/>
+      <w:bookmarkEnd w:id="184"/>
       <w:r>
         <w:t>Construir por Funcionalidade</w:t>
       </w:r>
@@ -16556,8 +16545,8 @@
         <w:contextualSpacing/>
         <w:jc w:val="both"/>
       </w:pPr>
-      <w:bookmarkStart w:id="170" w:name="_Toc462535592"/>
-      <w:bookmarkEnd w:id="170"/>
+      <w:bookmarkStart w:id="185" w:name="_Toc462535592"/>
+      <w:bookmarkEnd w:id="185"/>
       <w:r>
         <w:lastRenderedPageBreak/>
         <w:t xml:space="preserve">Interface de </w:t>
@@ -16580,12 +16569,12 @@
         <w:t>login</w:t>
       </w:r>
       <w:proofErr w:type="spellEnd"/>
-      <w:ins w:id="171" w:author="Gilmara" w:date="2016-10-11T05:43:00Z">
+      <w:ins w:id="186" w:author="Gilmara" w:date="2016-10-11T05:43:00Z">
         <w:r>
           <w:t>, como apresentado na FIG.</w:t>
         </w:r>
       </w:ins>
-      <w:ins w:id="172" w:author="Gilmara" w:date="2016-10-11T05:44:00Z">
+      <w:ins w:id="187" w:author="Gilmara" w:date="2016-10-11T05:44:00Z">
         <w:r>
           <w:t xml:space="preserve"> 29</w:t>
         </w:r>
@@ -16617,12 +16606,12 @@
       <w:r>
         <w:t xml:space="preserve"> </w:t>
       </w:r>
-      <w:del w:id="173" w:author="Gilmara" w:date="2016-10-11T05:44:00Z">
+      <w:del w:id="188" w:author="Gilmara" w:date="2016-10-11T05:44:00Z">
         <w:r>
           <w:delText>é</w:delText>
         </w:r>
       </w:del>
-      <w:ins w:id="174" w:author="Gilmara" w:date="2016-10-11T05:44:00Z">
+      <w:ins w:id="189" w:author="Gilmara" w:date="2016-10-11T05:44:00Z">
         <w:r>
           <w:t>envolve as seguintes tarefas</w:t>
         </w:r>
@@ -16841,12 +16830,12 @@
       <w:r>
         <w:t xml:space="preserve">O </w:t>
       </w:r>
-      <w:del w:id="175" w:author="Gilmara" w:date="2016-10-11T05:45:00Z">
+      <w:del w:id="190" w:author="Gilmara" w:date="2016-10-11T05:45:00Z">
         <w:r>
           <w:delText>quadro abaixo</w:delText>
         </w:r>
       </w:del>
-      <w:ins w:id="176" w:author="Gilmara" w:date="2016-10-11T05:45:00Z">
+      <w:ins w:id="191" w:author="Gilmara" w:date="2016-10-11T05:45:00Z">
         <w:r>
           <w:t xml:space="preserve">Quadro </w:t>
         </w:r>
@@ -17171,20 +17160,24 @@
         <w:contextualSpacing/>
         <w:jc w:val="both"/>
       </w:pPr>
-      <w:bookmarkStart w:id="177" w:name="_Toc462535593"/>
-      <w:bookmarkEnd w:id="177"/>
+      <w:bookmarkStart w:id="192" w:name="_Toc462535593"/>
+      <w:bookmarkEnd w:id="192"/>
       <w:r>
         <w:t>Interface de Cadastro de Cliente</w:t>
       </w:r>
     </w:p>
     <w:p>
       <w:pPr>
-        <w:ind w:firstLine="1134"/>
+        <w:pPrChange w:id="193" w:author="Nortti" w:date="2016-10-15T18:26:00Z">
+          <w:pPr>
+            <w:ind w:firstLine="1134"/>
+          </w:pPr>
+        </w:pPrChange>
       </w:pPr>
       <w:r>
         <w:t>A interface de Cadastro do Cliente</w:t>
       </w:r>
-      <w:ins w:id="178" w:author="Gilmara" w:date="2016-10-11T05:45:00Z">
+      <w:ins w:id="194" w:author="Gilmara" w:date="2016-10-11T05:45:00Z">
         <w:r>
           <w:t xml:space="preserve"> (FIG. 30)</w:t>
         </w:r>
@@ -17192,12 +17185,12 @@
       <w:r>
         <w:t xml:space="preserve"> tem a função de cadastrar o usuário administrador do sistema. O Fluxo Principal desta funcionalidade </w:t>
       </w:r>
-      <w:del w:id="179" w:author="Gilmara" w:date="2016-10-11T05:46:00Z">
+      <w:del w:id="195" w:author="Gilmara" w:date="2016-10-11T05:46:00Z">
         <w:r>
           <w:delText>está listado abaixo</w:delText>
         </w:r>
       </w:del>
-      <w:ins w:id="180" w:author="Gilmara" w:date="2016-10-11T05:46:00Z">
+      <w:ins w:id="196" w:author="Gilmara" w:date="2016-10-11T05:46:00Z">
         <w:r>
           <w:t>permite que</w:t>
         </w:r>
@@ -17370,7 +17363,7 @@
           <w:b/>
         </w:rPr>
       </w:pPr>
-      <w:commentRangeStart w:id="181"/>
+      <w:commentRangeStart w:id="197"/>
       <w:r>
         <w:rPr>
           <w:b/>
@@ -17378,7 +17371,7 @@
         <w:lastRenderedPageBreak/>
         <w:t xml:space="preserve">Quadro </w:t>
       </w:r>
-      <w:del w:id="182" w:author="Gilmara" w:date="2016-10-11T05:46:00Z">
+      <w:del w:id="198" w:author="Gilmara" w:date="2016-10-11T05:46:00Z">
         <w:r>
           <w:rPr>
             <w:b/>
@@ -17387,7 +17380,7 @@
         </w:r>
       </w:del>
       <w:proofErr w:type="gramStart"/>
-      <w:ins w:id="183" w:author="Gilmara" w:date="2016-10-11T05:46:00Z">
+      <w:ins w:id="199" w:author="Gilmara" w:date="2016-10-11T05:46:00Z">
         <w:r>
           <w:rPr>
             <w:b/>
@@ -17402,13 +17395,13 @@
           <w:t xml:space="preserve"> </w:t>
         </w:r>
       </w:ins>
-      <w:commentRangeEnd w:id="181"/>
-      <w:ins w:id="184" w:author="Gilmara" w:date="2016-10-11T05:47:00Z">
+      <w:commentRangeEnd w:id="197"/>
+      <w:ins w:id="200" w:author="Gilmara" w:date="2016-10-11T05:47:00Z">
         <w:r>
           <w:rPr>
             <w:rStyle w:val="Refdecomentrio"/>
           </w:rPr>
-          <w:commentReference w:id="181"/>
+          <w:commentReference w:id="197"/>
         </w:r>
       </w:ins>
       <w:r>
@@ -18044,8 +18037,8 @@
         <w:contextualSpacing/>
         <w:jc w:val="both"/>
       </w:pPr>
-      <w:bookmarkStart w:id="185" w:name="_Toc462535594"/>
-      <w:bookmarkEnd w:id="185"/>
+      <w:bookmarkStart w:id="201" w:name="_Toc462535594"/>
+      <w:bookmarkEnd w:id="201"/>
       <w:r>
         <w:t>Interface de Funcionários</w:t>
       </w:r>
@@ -18054,7 +18047,7 @@
       <w:pPr>
         <w:ind w:firstLine="1134"/>
       </w:pPr>
-      <w:commentRangeStart w:id="186"/>
+      <w:commentRangeStart w:id="202"/>
       <w:r>
         <w:t xml:space="preserve">A interface de Funcionários tem a função de listar os usuários que são funcionários de um determinado cliente e os excluir. O Fluxo principal das funcionalidades </w:t>
       </w:r>
@@ -18062,13 +18055,13 @@
       <w:r>
         <w:t>são:</w:t>
       </w:r>
-      <w:commentRangeEnd w:id="186"/>
+      <w:commentRangeEnd w:id="202"/>
       <w:proofErr w:type="gramEnd"/>
       <w:r>
         <w:rPr>
           <w:rStyle w:val="Refdecomentrio"/>
         </w:rPr>
-        <w:commentReference w:id="186"/>
+        <w:commentReference w:id="202"/>
       </w:r>
     </w:p>
     <w:p>
@@ -18215,7 +18208,7 @@
         </w:rPr>
         <w:t xml:space="preserve">Quadro </w:t>
       </w:r>
-      <w:del w:id="187" w:author="Gilmara" w:date="2016-10-11T05:48:00Z">
+      <w:del w:id="203" w:author="Gilmara" w:date="2016-10-11T05:48:00Z">
         <w:r>
           <w:rPr>
             <w:b/>
@@ -18223,18 +18216,12 @@
           <w:delText xml:space="preserve">5 </w:delText>
         </w:r>
       </w:del>
-      <w:ins w:id="188" w:author="Gilmara" w:date="2016-10-11T05:48:00Z">
+      <w:ins w:id="204" w:author="Gilmara" w:date="2016-10-11T05:48:00Z">
         <w:r>
           <w:rPr>
             <w:b/>
           </w:rPr>
-          <w:t>6</w:t>
-        </w:r>
-        <w:r>
-          <w:rPr>
-            <w:b/>
-          </w:rPr>
-          <w:t xml:space="preserve"> </w:t>
+          <w:t xml:space="preserve">6 </w:t>
         </w:r>
       </w:ins>
       <w:r>
@@ -18609,8 +18596,8 @@
         <w:contextualSpacing/>
         <w:jc w:val="both"/>
       </w:pPr>
-      <w:bookmarkStart w:id="189" w:name="_Toc462535595"/>
-      <w:bookmarkEnd w:id="189"/>
+      <w:bookmarkStart w:id="205" w:name="_Toc462535595"/>
+      <w:bookmarkEnd w:id="205"/>
       <w:r>
         <w:lastRenderedPageBreak/>
         <w:t>Interface de Salvar Funcionário</w:t>
@@ -18620,7 +18607,7 @@
       <w:pPr>
         <w:ind w:firstLine="1134"/>
       </w:pPr>
-      <w:commentRangeStart w:id="190"/>
+      <w:commentRangeStart w:id="206"/>
       <w:r>
         <w:t xml:space="preserve">A interface de salvar funcionário irá gerar o formulário para cadastro de um novo funcionário no sistema. O Fluxo principal das funcionalidades </w:t>
       </w:r>
@@ -18628,13 +18615,13 @@
       <w:r>
         <w:t>é:</w:t>
       </w:r>
-      <w:commentRangeEnd w:id="190"/>
+      <w:commentRangeEnd w:id="206"/>
       <w:proofErr w:type="gramEnd"/>
       <w:r>
         <w:rPr>
           <w:rStyle w:val="Refdecomentrio"/>
         </w:rPr>
-        <w:commentReference w:id="190"/>
+        <w:commentReference w:id="206"/>
       </w:r>
     </w:p>
     <w:p>
@@ -19389,8 +19376,8 @@
         <w:contextualSpacing/>
         <w:jc w:val="both"/>
       </w:pPr>
-      <w:bookmarkStart w:id="191" w:name="_Toc462535596"/>
-      <w:bookmarkEnd w:id="191"/>
+      <w:bookmarkStart w:id="207" w:name="_Toc462535596"/>
+      <w:bookmarkEnd w:id="207"/>
       <w:r>
         <w:t>Interface de Corretores</w:t>
       </w:r>
@@ -19399,7 +19386,7 @@
       <w:pPr>
         <w:ind w:firstLine="1134"/>
       </w:pPr>
-      <w:commentRangeStart w:id="192"/>
+      <w:commentRangeStart w:id="208"/>
       <w:r>
         <w:t xml:space="preserve">A interface de Corretores tem a função de listar os usuários que são corretores de um determinado cliente e os excluir. </w:t>
       </w:r>
@@ -19407,13 +19394,13 @@
       <w:r>
         <w:t>O Fluxo principal das funcionalidades são</w:t>
       </w:r>
-      <w:commentRangeEnd w:id="192"/>
+      <w:commentRangeEnd w:id="208"/>
       <w:proofErr w:type="gramEnd"/>
       <w:r>
         <w:rPr>
           <w:rStyle w:val="Refdecomentrio"/>
         </w:rPr>
-        <w:commentReference w:id="192"/>
+        <w:commentReference w:id="208"/>
       </w:r>
       <w:r>
         <w:t>:</w:t>
@@ -19927,8 +19914,8 @@
         <w:contextualSpacing/>
         <w:jc w:val="both"/>
       </w:pPr>
-      <w:bookmarkStart w:id="193" w:name="_Toc462535597"/>
-      <w:bookmarkEnd w:id="193"/>
+      <w:bookmarkStart w:id="209" w:name="_Toc462535597"/>
+      <w:bookmarkEnd w:id="209"/>
       <w:r>
         <w:t>Interface de Empreendimentos</w:t>
       </w:r>
@@ -19937,7 +19924,7 @@
       <w:pPr>
         <w:ind w:firstLine="1134"/>
       </w:pPr>
-      <w:commentRangeStart w:id="194"/>
+      <w:commentRangeStart w:id="210"/>
       <w:r>
         <w:t xml:space="preserve">A interface de Empreendimentos tem a função de listar os empreendimentos que são gerenciados no sistema. O Fluxo principal das funcionalidades </w:t>
       </w:r>
@@ -19945,13 +19932,13 @@
       <w:r>
         <w:t>são:</w:t>
       </w:r>
-      <w:commentRangeEnd w:id="194"/>
+      <w:commentRangeEnd w:id="210"/>
       <w:proofErr w:type="gramEnd"/>
       <w:r>
         <w:rPr>
           <w:rStyle w:val="Refdecomentrio"/>
         </w:rPr>
-        <w:commentReference w:id="194"/>
+        <w:commentReference w:id="210"/>
       </w:r>
     </w:p>
     <w:p>
@@ -20413,8 +20400,8 @@
         <w:contextualSpacing/>
         <w:jc w:val="both"/>
       </w:pPr>
-      <w:bookmarkStart w:id="195" w:name="_Toc462535598"/>
-      <w:bookmarkEnd w:id="195"/>
+      <w:bookmarkStart w:id="211" w:name="_Toc462535598"/>
+      <w:bookmarkEnd w:id="211"/>
       <w:r>
         <w:t>Quadras/lotes</w:t>
       </w:r>
@@ -20423,7 +20410,7 @@
       <w:pPr>
         <w:ind w:firstLine="1134"/>
       </w:pPr>
-      <w:commentRangeStart w:id="196"/>
+      <w:commentRangeStart w:id="212"/>
       <w:r>
         <w:t xml:space="preserve">A interface de quadras e lotes entrega as funcionalidades de cadastrar, excluir e listar tanto as quadras quanto os lotes. Segue lista do fluxo </w:t>
       </w:r>
@@ -20431,13 +20418,13 @@
       <w:r>
         <w:t>principal:</w:t>
       </w:r>
-      <w:commentRangeEnd w:id="196"/>
+      <w:commentRangeEnd w:id="212"/>
       <w:proofErr w:type="gramEnd"/>
       <w:r>
         <w:rPr>
           <w:rStyle w:val="Refdecomentrio"/>
         </w:rPr>
-        <w:commentReference w:id="196"/>
+        <w:commentReference w:id="212"/>
       </w:r>
     </w:p>
     <w:p>
@@ -21002,8 +20989,8 @@
         <w:contextualSpacing/>
         <w:jc w:val="both"/>
       </w:pPr>
-      <w:bookmarkStart w:id="197" w:name="_Toc462535599"/>
-      <w:bookmarkEnd w:id="197"/>
+      <w:bookmarkStart w:id="213" w:name="_Toc462535599"/>
+      <w:bookmarkEnd w:id="213"/>
       <w:r>
         <w:lastRenderedPageBreak/>
         <w:t>Vendas</w:t>
@@ -21013,7 +21000,7 @@
       <w:pPr>
         <w:ind w:firstLine="1134"/>
       </w:pPr>
-      <w:commentRangeStart w:id="198"/>
+      <w:commentRangeStart w:id="214"/>
       <w:r>
         <w:t xml:space="preserve">A tela de Vendas é a responsável pela gestão da venda dos lotes, incluindo valor do lote, porcentagem para corretor e status atualizado do lote. O fluxo principal </w:t>
       </w:r>
@@ -21021,13 +21008,13 @@
       <w:r>
         <w:t>é:</w:t>
       </w:r>
-      <w:commentRangeEnd w:id="198"/>
+      <w:commentRangeEnd w:id="214"/>
       <w:proofErr w:type="gramEnd"/>
       <w:r>
         <w:rPr>
           <w:rStyle w:val="Refdecomentrio"/>
         </w:rPr>
-        <w:commentReference w:id="198"/>
+        <w:commentReference w:id="214"/>
       </w:r>
     </w:p>
     <w:p>
@@ -21540,10 +21527,10 @@
         <w:spacing w:before="0" w:after="240"/>
         <w:contextualSpacing/>
       </w:pPr>
-      <w:bookmarkStart w:id="199" w:name="_Toc422897601"/>
-      <w:bookmarkStart w:id="200" w:name="_Toc462535600"/>
-      <w:bookmarkEnd w:id="199"/>
-      <w:bookmarkEnd w:id="200"/>
+      <w:bookmarkStart w:id="215" w:name="_Toc422897601"/>
+      <w:bookmarkStart w:id="216" w:name="_Toc462535600"/>
+      <w:bookmarkEnd w:id="215"/>
+      <w:bookmarkEnd w:id="216"/>
       <w:r>
         <w:t>Usuários e sistemas externos</w:t>
       </w:r>
@@ -21562,7 +21549,7 @@
         <w:contextualSpacing/>
         <w:jc w:val="both"/>
       </w:pPr>
-      <w:commentRangeStart w:id="201"/>
+      <w:commentRangeStart w:id="217"/>
       <w:r>
         <w:t xml:space="preserve">Os usuários são mostrados no Quadro </w:t>
       </w:r>
@@ -21570,13 +21557,13 @@
       <w:r>
         <w:t>11.</w:t>
       </w:r>
-      <w:commentRangeEnd w:id="201"/>
+      <w:commentRangeEnd w:id="217"/>
       <w:proofErr w:type="gramEnd"/>
       <w:r>
         <w:rPr>
           <w:rStyle w:val="Refdecomentrio"/>
         </w:rPr>
-        <w:commentReference w:id="201"/>
+        <w:commentReference w:id="217"/>
       </w:r>
     </w:p>
     <w:p>
@@ -21790,16 +21777,16 @@
         <w:contextualSpacing/>
         <w:jc w:val="both"/>
       </w:pPr>
-      <w:bookmarkStart w:id="202" w:name="_Toc422897602"/>
-      <w:bookmarkStart w:id="203" w:name="_Toc462535601"/>
-      <w:bookmarkStart w:id="204" w:name="_Toc422897607"/>
-      <w:bookmarkEnd w:id="202"/>
+      <w:bookmarkStart w:id="218" w:name="_Toc422897602"/>
+      <w:bookmarkStart w:id="219" w:name="_Toc462535601"/>
+      <w:bookmarkStart w:id="220" w:name="_Toc422897607"/>
+      <w:bookmarkEnd w:id="218"/>
       <w:r>
         <w:lastRenderedPageBreak/>
         <w:t>RESULTADOS OBTIDOS</w:t>
       </w:r>
-      <w:bookmarkEnd w:id="203"/>
-      <w:bookmarkEnd w:id="204"/>
+      <w:bookmarkEnd w:id="219"/>
+      <w:bookmarkEnd w:id="220"/>
       <w:r>
         <w:t xml:space="preserve"> </w:t>
       </w:r>
@@ -21828,60 +21815,51 @@
       <w:r>
         <w:t xml:space="preserve">O sistema web de plantão de vendas de loteamento é uma ferramenta de apoio </w:t>
       </w:r>
-      <w:del w:id="205" w:author="Gilmara" w:date="2016-10-11T05:52:00Z">
+      <w:del w:id="221" w:author="Gilmara" w:date="2016-10-11T05:52:00Z">
         <w:r>
           <w:delText xml:space="preserve">a </w:delText>
         </w:r>
       </w:del>
-      <w:ins w:id="206" w:author="Gilmara" w:date="2016-10-11T05:52:00Z">
+      <w:ins w:id="222" w:author="Gilmara" w:date="2016-10-11T05:52:00Z">
         <w:r>
-          <w:t>à</w:t>
-        </w:r>
-        <w:r>
-          <w:t xml:space="preserve"> </w:t>
+          <w:t xml:space="preserve">à </w:t>
         </w:r>
       </w:ins>
       <w:r>
         <w:t xml:space="preserve">gestão no momento da venda de lotes pelos corretores, tendo a função de informar caso o lote tenha sido vendido e o cálculo de porcentagem exata do valor do lote que irá para o respectivo corretor. Além disso, é possível </w:t>
       </w:r>
-      <w:del w:id="207" w:author="Gilmara" w:date="2016-10-11T05:52:00Z">
+      <w:del w:id="223" w:author="Gilmara" w:date="2016-10-11T05:52:00Z">
         <w:r>
           <w:delText xml:space="preserve">rankear </w:delText>
         </w:r>
       </w:del>
-      <w:ins w:id="208" w:author="Gilmara" w:date="2016-10-11T05:52:00Z">
+      <w:ins w:id="224" w:author="Gilmara" w:date="2016-10-11T05:52:00Z">
         <w:r>
-          <w:t>classificar</w:t>
-        </w:r>
-        <w:r>
-          <w:t xml:space="preserve"> </w:t>
+          <w:t xml:space="preserve">classificar </w:t>
         </w:r>
       </w:ins>
       <w:r>
         <w:t xml:space="preserve">os corretores pelo valor </w:t>
       </w:r>
-      <w:del w:id="209" w:author="Gilmara" w:date="2016-10-11T05:54:00Z">
+      <w:del w:id="225" w:author="Gilmara" w:date="2016-10-11T05:54:00Z">
         <w:r>
           <w:delText xml:space="preserve">gerado </w:delText>
         </w:r>
       </w:del>
-      <w:ins w:id="210" w:author="Gilmara" w:date="2016-10-11T05:54:00Z">
+      <w:ins w:id="226" w:author="Gilmara" w:date="2016-10-11T05:54:00Z">
         <w:r>
-          <w:t>arrecadado</w:t>
-        </w:r>
-        <w:r>
-          <w:t xml:space="preserve"> </w:t>
+          <w:t xml:space="preserve">arrecadado </w:t>
         </w:r>
       </w:ins>
       <w:r>
         <w:t xml:space="preserve">sabendo qual o corretor </w:t>
       </w:r>
-      <w:del w:id="211" w:author="Gilmara" w:date="2016-10-11T05:54:00Z">
+      <w:del w:id="227" w:author="Gilmara" w:date="2016-10-11T05:54:00Z">
         <w:r>
           <w:delText>gerou maiores recursos</w:delText>
         </w:r>
       </w:del>
-      <w:ins w:id="212" w:author="Gilmara" w:date="2016-10-11T05:54:00Z">
+      <w:ins w:id="228" w:author="Gilmara" w:date="2016-10-11T05:54:00Z">
         <w:r>
           <w:t>obteve maior lucro para a empresa</w:t>
         </w:r>
@@ -21903,40 +21881,44 @@
       <w:r>
         <w:t xml:space="preserve">O sistema </w:t>
       </w:r>
-      <w:r>
-        <w:rPr>
-          <w:highlight w:val="cyan"/>
-          <w:rPrChange w:id="213" w:author="Gilmara" w:date="2016-10-11T05:55:00Z">
-            <w:rPr/>
-          </w:rPrChange>
-        </w:rPr>
-        <w:t xml:space="preserve">gerou </w:t>
-      </w:r>
+      <w:del w:id="229" w:author="Nortti" w:date="2016-10-15T18:30:00Z">
+        <w:r>
+          <w:rPr>
+            <w:highlight w:val="cyan"/>
+            <w:rPrChange w:id="230" w:author="Gilmara" w:date="2016-10-11T05:55:00Z">
+              <w:rPr/>
+            </w:rPrChange>
+          </w:rPr>
+          <w:delText xml:space="preserve">gerou </w:delText>
+        </w:r>
+      </w:del>
       <w:r>
         <w:t xml:space="preserve">a padronização de processos bem como </w:t>
       </w:r>
-      <w:r>
-        <w:rPr>
-          <w:highlight w:val="cyan"/>
-          <w:rPrChange w:id="214" w:author="Gilmara" w:date="2016-10-11T05:55:00Z">
-            <w:rPr/>
-          </w:rPrChange>
-        </w:rPr>
-        <w:t xml:space="preserve">regula </w:t>
-      </w:r>
+      <w:del w:id="231" w:author="Nortti" w:date="2016-10-15T18:30:00Z">
+        <w:r>
+          <w:rPr>
+            <w:highlight w:val="cyan"/>
+            <w:rPrChange w:id="232" w:author="Gilmara" w:date="2016-10-11T05:55:00Z">
+              <w:rPr/>
+            </w:rPrChange>
+          </w:rPr>
+          <w:delText xml:space="preserve">regula </w:delText>
+        </w:r>
+      </w:del>
       <w:r>
         <w:t xml:space="preserve">e </w:t>
       </w:r>
-      <w:commentRangeStart w:id="215"/>
+      <w:commentRangeStart w:id="233"/>
       <w:r>
         <w:t xml:space="preserve">gerencia </w:t>
       </w:r>
-      <w:commentRangeEnd w:id="215"/>
+      <w:commentRangeEnd w:id="233"/>
       <w:r>
         <w:rPr>
           <w:rStyle w:val="Refdecomentrio"/>
         </w:rPr>
-        <w:commentReference w:id="215"/>
+        <w:commentReference w:id="233"/>
       </w:r>
       <w:r>
         <w:t>as ações de funcionários e corretores no período de vendas dos lotes. O sistema criou transparência de resultados para os corretores bem como para o sócio proprietário que também pode auditar</w:t>
@@ -21980,21 +21962,22 @@
       <w:r>
         <w:t xml:space="preserve"> e utilizando o SGBD </w:t>
       </w:r>
-      <w:proofErr w:type="spellStart"/>
-      <w:proofErr w:type="gramStart"/>
-      <w:r>
-        <w:rPr>
-          <w:highlight w:val="yellow"/>
-          <w:rPrChange w:id="216" w:author="Gilmara" w:date="2016-10-11T05:56:00Z">
-            <w:rPr/>
-          </w:rPrChange>
-        </w:rPr>
-        <w:t>MysSQL</w:t>
-      </w:r>
-      <w:proofErr w:type="spellEnd"/>
-      <w:proofErr w:type="gramEnd"/>
-      <w:r>
-        <w:t xml:space="preserve"> para gerenciamento de dados, bem como as tecnologias </w:t>
+      <w:del w:id="234" w:author="Nortti" w:date="2016-10-15T18:30:00Z">
+        <w:r>
+          <w:rPr>
+            <w:highlight w:val="yellow"/>
+            <w:rPrChange w:id="235" w:author="Gilmara" w:date="2016-10-11T05:56:00Z">
+              <w:rPr/>
+            </w:rPrChange>
+          </w:rPr>
+          <w:delText>MysSQL</w:delText>
+        </w:r>
+        <w:r>
+          <w:delText xml:space="preserve"> </w:delText>
+        </w:r>
+      </w:del>
+      <w:r>
+        <w:t xml:space="preserve">para gerenciamento de dados, bem como as tecnologias </w:t>
       </w:r>
       <w:proofErr w:type="spellStart"/>
       <w:r>
@@ -22034,25 +22017,22 @@
       <w:r>
         <w:t xml:space="preserve">Anteriormente a </w:t>
       </w:r>
-      <w:del w:id="217" w:author="Gilmara" w:date="2016-10-11T05:56:00Z">
+      <w:del w:id="236" w:author="Gilmara" w:date="2016-10-11T05:56:00Z">
         <w:r>
           <w:delText xml:space="preserve">utilização </w:delText>
         </w:r>
       </w:del>
-      <w:ins w:id="218" w:author="Gilmara" w:date="2016-10-11T05:56:00Z">
+      <w:ins w:id="237" w:author="Gilmara" w:date="2016-10-11T05:56:00Z">
         <w:r>
-          <w:t>realização</w:t>
-        </w:r>
-        <w:r>
-          <w:t xml:space="preserve"> </w:t>
+          <w:t xml:space="preserve">realização </w:t>
         </w:r>
       </w:ins>
-      <w:del w:id="219" w:author="Gilmara" w:date="2016-10-11T05:57:00Z">
+      <w:del w:id="238" w:author="Gilmara" w:date="2016-10-11T05:57:00Z">
         <w:r>
           <w:delText>do sistema o</w:delText>
         </w:r>
       </w:del>
-      <w:ins w:id="220" w:author="Gilmara" w:date="2016-10-11T05:57:00Z">
+      <w:ins w:id="239" w:author="Gilmara" w:date="2016-10-11T05:57:00Z">
         <w:r>
           <w:t>do</w:t>
         </w:r>
@@ -22060,12 +22040,12 @@
       <w:r>
         <w:t xml:space="preserve"> processo </w:t>
       </w:r>
-      <w:del w:id="221" w:author="Gilmara" w:date="2016-10-11T05:57:00Z">
+      <w:del w:id="240" w:author="Gilmara" w:date="2016-10-11T05:57:00Z">
         <w:r>
           <w:delText>era guiado a mão</w:delText>
         </w:r>
       </w:del>
-      <w:ins w:id="222" w:author="Gilmara" w:date="2016-10-11T05:57:00Z">
+      <w:ins w:id="241" w:author="Gilmara" w:date="2016-10-11T05:57:00Z">
         <w:r>
           <w:t>ocorria manualmente</w:t>
         </w:r>
@@ -22119,17 +22099,22 @@
       <w:r>
         <w:t xml:space="preserve"> em mãos rapidamente o </w:t>
       </w:r>
-      <w:r>
-        <w:rPr>
-          <w:i/>
-          <w:rPrChange w:id="223" w:author="Gilmara" w:date="2016-10-11T05:57:00Z">
-            <w:rPr/>
-          </w:rPrChange>
-        </w:rPr>
-        <w:t>status</w:t>
-      </w:r>
-      <w:r>
-        <w:t xml:space="preserve"> de um lote diminuindo o risco de erros</w:t>
+      <w:del w:id="242" w:author="Nortti" w:date="2016-10-15T18:31:00Z">
+        <w:r>
+          <w:rPr>
+            <w:i/>
+            <w:rPrChange w:id="243" w:author="Gilmara" w:date="2016-10-11T05:57:00Z">
+              <w:rPr/>
+            </w:rPrChange>
+          </w:rPr>
+          <w:delText>status</w:delText>
+        </w:r>
+        <w:r>
+          <w:delText xml:space="preserve"> </w:delText>
+        </w:r>
+      </w:del>
+      <w:r>
+        <w:t>de um lote diminuindo o risco de erros</w:t>
       </w:r>
       <w:r>
         <w:rPr>
@@ -22154,57 +22139,50 @@
       <w:r>
         <w:t xml:space="preserve">O sistema possibilitou o cadastro de usuários com diferentes tipos de permissões de acesso. Existem três tipos de perfis de usuários: o administrador (Sócio Proprietário do Loteamento), o corretor (agente autônomo na venda dos lotes) e o funcionário da empresa de loteamento. O </w:t>
       </w:r>
-      <w:del w:id="224" w:author="Gilmara" w:date="2016-10-11T05:58:00Z">
+      <w:del w:id="244" w:author="Gilmara" w:date="2016-10-11T05:58:00Z">
         <w:r>
           <w:delText xml:space="preserve">Administrador </w:delText>
         </w:r>
       </w:del>
-      <w:ins w:id="225" w:author="Gilmara" w:date="2016-10-11T05:58:00Z">
+      <w:ins w:id="245" w:author="Gilmara" w:date="2016-10-11T05:58:00Z">
         <w:r>
-          <w:t>a</w:t>
-        </w:r>
-        <w:r>
-          <w:t xml:space="preserve">dministrador </w:t>
+          <w:t xml:space="preserve">administrador </w:t>
         </w:r>
       </w:ins>
       <w:r>
         <w:t xml:space="preserve">tem acesso a todas as áreas do sistema, podendo também auditar a ação de todos os usuários no sistema e adicionar qualquer que seja o tipo de usuário. O </w:t>
       </w:r>
-      <w:del w:id="226" w:author="Gilmara" w:date="2016-10-11T05:58:00Z">
+      <w:del w:id="246" w:author="Gilmara" w:date="2016-10-11T05:58:00Z">
         <w:r>
           <w:delText xml:space="preserve">Corretor </w:delText>
         </w:r>
       </w:del>
-      <w:ins w:id="227" w:author="Gilmara" w:date="2016-10-11T05:58:00Z">
+      <w:ins w:id="247" w:author="Gilmara" w:date="2016-10-11T05:58:00Z">
         <w:r>
-          <w:t>c</w:t>
+          <w:t xml:space="preserve">corretor </w:t>
+        </w:r>
+      </w:ins>
+      <w:r>
+        <w:t xml:space="preserve">tem acesso ao seu relatório financeiro atualizado e ao </w:t>
+      </w:r>
+      <w:del w:id="248" w:author="Nortti" w:date="2016-10-15T18:31:00Z">
+        <w:r>
+          <w:rPr>
+            <w:i/>
+            <w:rPrChange w:id="249" w:author="Gilmara" w:date="2016-10-11T05:58:00Z">
+              <w:rPr/>
+            </w:rPrChange>
+          </w:rPr>
+          <w:delText>status</w:delText>
         </w:r>
         <w:r>
-          <w:t xml:space="preserve">orretor </w:t>
+          <w:delText xml:space="preserve"> </w:delText>
         </w:r>
-      </w:ins>
-      <w:r>
-        <w:t xml:space="preserve">tem acesso ao seu relatório financeiro atualizado e ao </w:t>
-      </w:r>
-      <w:r>
-        <w:rPr>
-          <w:i/>
-          <w:rPrChange w:id="228" w:author="Gilmara" w:date="2016-10-11T05:58:00Z">
-            <w:rPr/>
-          </w:rPrChange>
-        </w:rPr>
-        <w:t>status</w:t>
-      </w:r>
-      <w:r>
-        <w:t xml:space="preserve"> e valores de cada lote, conferindo transparência e agilidade ao processo da venda e o funcionário tem acesso ao cadastramento de empreendimentos, quadras, lotes, corretores e relatórios de lotes </w:t>
-      </w:r>
-      <w:proofErr w:type="gramStart"/>
-      <w:r>
-        <w:t>vagos/utilizados</w:t>
-      </w:r>
-      <w:proofErr w:type="gramEnd"/>
-      <w:r>
-        <w:t>, financeiro geral e ranking de corretores.</w:t>
+      </w:del>
+      <w:bookmarkStart w:id="250" w:name="_GoBack"/>
+      <w:bookmarkEnd w:id="250"/>
+      <w:r>
+        <w:t>e valores de cada lote, conferindo transparência e agilidade ao processo da venda e o funcionário tem acesso ao cadastramento de empreendimentos, quadras, lotes, corretores e relatórios de lotes vagos/utilizados, financeiro geral e ranking de corretores.</w:t>
       </w:r>
     </w:p>
     <w:p>
@@ -22221,7 +22199,7 @@
         <w:lastRenderedPageBreak/>
         <w:t>O sistema possibilita também a exportação em</w:t>
       </w:r>
-      <w:ins w:id="229" w:author="Gilmara" w:date="2016-10-11T05:59:00Z">
+      <w:ins w:id="251" w:author="Gilmara" w:date="2016-10-11T05:59:00Z">
         <w:r>
           <w:t xml:space="preserve"> formato</w:t>
         </w:r>
@@ -22234,7 +22212,7 @@
         <w:t xml:space="preserve"> </w:t>
       </w:r>
       <w:proofErr w:type="gramEnd"/>
-      <w:ins w:id="230" w:author="Gilmara" w:date="2016-10-11T05:59:00Z">
+      <w:ins w:id="252" w:author="Gilmara" w:date="2016-10-11T05:59:00Z">
         <w:r>
           <w:t>“.</w:t>
         </w:r>
@@ -22244,7 +22222,7 @@
         <w:t>pdf</w:t>
       </w:r>
       <w:proofErr w:type="spellEnd"/>
-      <w:ins w:id="231" w:author="Gilmara" w:date="2016-10-11T05:59:00Z">
+      <w:ins w:id="253" w:author="Gilmara" w:date="2016-10-11T05:59:00Z">
         <w:r>
           <w:t>”</w:t>
         </w:r>
@@ -22263,8 +22241,8 @@
         <w:contextualSpacing/>
         <w:jc w:val="both"/>
       </w:pPr>
-      <w:bookmarkStart w:id="232" w:name="_Toc422897440"/>
-      <w:bookmarkEnd w:id="232"/>
+      <w:bookmarkStart w:id="254" w:name="_Toc422897440"/>
+      <w:bookmarkEnd w:id="254"/>
       <w:r>
         <w:t>O sistema possibilita a visualização de todos os dados necessários no momento de um plantão de vendas de forma agradável e com boa usabilidade.</w:t>
       </w:r>
@@ -22279,7 +22257,7 @@
         <w:contextualSpacing/>
         <w:jc w:val="both"/>
         <w:rPr>
-          <w:del w:id="233" w:author="Gilmara" w:date="2016-10-11T06:02:00Z"/>
+          <w:del w:id="255" w:author="Gilmara" w:date="2016-10-11T06:02:00Z"/>
         </w:rPr>
       </w:pPr>
     </w:p>
@@ -22293,7 +22271,7 @@
         <w:contextualSpacing/>
         <w:jc w:val="both"/>
         <w:rPr>
-          <w:del w:id="234" w:author="Gilmara" w:date="2016-10-11T06:02:00Z"/>
+          <w:del w:id="256" w:author="Gilmara" w:date="2016-10-11T06:02:00Z"/>
         </w:rPr>
       </w:pPr>
     </w:p>
@@ -22307,7 +22285,7 @@
         <w:contextualSpacing/>
         <w:jc w:val="both"/>
         <w:rPr>
-          <w:del w:id="235" w:author="Gilmara" w:date="2016-10-11T06:02:00Z"/>
+          <w:del w:id="257" w:author="Gilmara" w:date="2016-10-11T06:02:00Z"/>
         </w:rPr>
       </w:pPr>
     </w:p>
@@ -22321,7 +22299,7 @@
         <w:contextualSpacing/>
         <w:jc w:val="both"/>
         <w:rPr>
-          <w:del w:id="236" w:author="Gilmara" w:date="2016-10-11T06:02:00Z"/>
+          <w:del w:id="258" w:author="Gilmara" w:date="2016-10-11T06:02:00Z"/>
         </w:rPr>
       </w:pPr>
     </w:p>
@@ -22335,7 +22313,7 @@
         <w:contextualSpacing/>
         <w:jc w:val="both"/>
         <w:rPr>
-          <w:del w:id="237" w:author="Gilmara" w:date="2016-10-11T06:02:00Z"/>
+          <w:del w:id="259" w:author="Gilmara" w:date="2016-10-11T06:02:00Z"/>
         </w:rPr>
       </w:pPr>
     </w:p>
@@ -22349,7 +22327,7 @@
         <w:contextualSpacing/>
         <w:jc w:val="both"/>
         <w:rPr>
-          <w:del w:id="238" w:author="Gilmara" w:date="2016-10-11T06:02:00Z"/>
+          <w:del w:id="260" w:author="Gilmara" w:date="2016-10-11T06:02:00Z"/>
         </w:rPr>
       </w:pPr>
     </w:p>
@@ -22363,7 +22341,7 @@
         <w:contextualSpacing/>
         <w:jc w:val="both"/>
         <w:rPr>
-          <w:del w:id="239" w:author="Gilmara" w:date="2016-10-11T06:02:00Z"/>
+          <w:del w:id="261" w:author="Gilmara" w:date="2016-10-11T06:02:00Z"/>
         </w:rPr>
       </w:pPr>
     </w:p>
@@ -22377,7 +22355,7 @@
         <w:contextualSpacing/>
         <w:jc w:val="both"/>
         <w:rPr>
-          <w:del w:id="240" w:author="Gilmara" w:date="2016-10-11T06:02:00Z"/>
+          <w:del w:id="262" w:author="Gilmara" w:date="2016-10-11T06:02:00Z"/>
         </w:rPr>
       </w:pPr>
     </w:p>
@@ -22391,7 +22369,7 @@
         <w:contextualSpacing/>
         <w:jc w:val="both"/>
         <w:rPr>
-          <w:del w:id="241" w:author="Gilmara" w:date="2016-10-11T06:02:00Z"/>
+          <w:del w:id="263" w:author="Gilmara" w:date="2016-10-11T06:02:00Z"/>
         </w:rPr>
       </w:pPr>
     </w:p>
@@ -22405,7 +22383,7 @@
         <w:contextualSpacing/>
         <w:jc w:val="both"/>
         <w:rPr>
-          <w:del w:id="242" w:author="Gilmara" w:date="2016-10-11T06:02:00Z"/>
+          <w:del w:id="264" w:author="Gilmara" w:date="2016-10-11T06:02:00Z"/>
         </w:rPr>
       </w:pPr>
     </w:p>
@@ -22419,7 +22397,7 @@
         <w:contextualSpacing/>
         <w:jc w:val="both"/>
         <w:rPr>
-          <w:del w:id="243" w:author="Gilmara" w:date="2016-10-11T06:02:00Z"/>
+          <w:del w:id="265" w:author="Gilmara" w:date="2016-10-11T06:02:00Z"/>
         </w:rPr>
       </w:pPr>
     </w:p>
@@ -22433,7 +22411,7 @@
         <w:contextualSpacing/>
         <w:jc w:val="both"/>
         <w:rPr>
-          <w:del w:id="244" w:author="Gilmara" w:date="2016-10-11T06:02:00Z"/>
+          <w:del w:id="266" w:author="Gilmara" w:date="2016-10-11T06:02:00Z"/>
         </w:rPr>
       </w:pPr>
     </w:p>
@@ -22447,7 +22425,7 @@
         <w:contextualSpacing/>
         <w:jc w:val="both"/>
         <w:rPr>
-          <w:del w:id="245" w:author="Gilmara" w:date="2016-10-11T06:02:00Z"/>
+          <w:del w:id="267" w:author="Gilmara" w:date="2016-10-11T06:02:00Z"/>
         </w:rPr>
       </w:pPr>
     </w:p>
@@ -22461,7 +22439,7 @@
         <w:contextualSpacing/>
         <w:jc w:val="both"/>
         <w:rPr>
-          <w:del w:id="246" w:author="Gilmara" w:date="2016-10-11T06:02:00Z"/>
+          <w:del w:id="268" w:author="Gilmara" w:date="2016-10-11T06:02:00Z"/>
         </w:rPr>
       </w:pPr>
     </w:p>
@@ -22475,7 +22453,7 @@
         <w:contextualSpacing/>
         <w:jc w:val="both"/>
         <w:rPr>
-          <w:del w:id="247" w:author="Gilmara" w:date="2016-10-11T06:02:00Z"/>
+          <w:del w:id="269" w:author="Gilmara" w:date="2016-10-11T06:02:00Z"/>
         </w:rPr>
       </w:pPr>
     </w:p>
@@ -22489,7 +22467,7 @@
         <w:contextualSpacing/>
         <w:jc w:val="both"/>
         <w:rPr>
-          <w:del w:id="248" w:author="Gilmara" w:date="2016-10-11T06:02:00Z"/>
+          <w:del w:id="270" w:author="Gilmara" w:date="2016-10-11T06:02:00Z"/>
         </w:rPr>
       </w:pPr>
     </w:p>
@@ -22503,7 +22481,7 @@
         <w:contextualSpacing/>
         <w:jc w:val="both"/>
         <w:rPr>
-          <w:del w:id="249" w:author="Gilmara" w:date="2016-10-11T06:02:00Z"/>
+          <w:del w:id="271" w:author="Gilmara" w:date="2016-10-11T06:02:00Z"/>
         </w:rPr>
       </w:pPr>
     </w:p>
@@ -22517,7 +22495,7 @@
         <w:contextualSpacing/>
         <w:jc w:val="both"/>
         <w:rPr>
-          <w:del w:id="250" w:author="Gilmara" w:date="2016-10-11T06:02:00Z"/>
+          <w:del w:id="272" w:author="Gilmara" w:date="2016-10-11T06:02:00Z"/>
         </w:rPr>
       </w:pPr>
     </w:p>
@@ -22531,7 +22509,7 @@
         <w:contextualSpacing/>
         <w:jc w:val="both"/>
         <w:rPr>
-          <w:del w:id="251" w:author="Gilmara" w:date="2016-10-11T06:02:00Z"/>
+          <w:del w:id="273" w:author="Gilmara" w:date="2016-10-11T06:02:00Z"/>
         </w:rPr>
       </w:pPr>
     </w:p>
@@ -22545,7 +22523,7 @@
         <w:contextualSpacing/>
         <w:jc w:val="both"/>
         <w:rPr>
-          <w:del w:id="252" w:author="Gilmara" w:date="2016-10-11T06:02:00Z"/>
+          <w:del w:id="274" w:author="Gilmara" w:date="2016-10-11T06:02:00Z"/>
         </w:rPr>
       </w:pPr>
     </w:p>
@@ -22559,7 +22537,7 @@
         <w:contextualSpacing/>
         <w:jc w:val="both"/>
         <w:rPr>
-          <w:del w:id="253" w:author="Gilmara" w:date="2016-10-11T06:02:00Z"/>
+          <w:del w:id="275" w:author="Gilmara" w:date="2016-10-11T06:02:00Z"/>
         </w:rPr>
       </w:pPr>
     </w:p>
@@ -22573,7 +22551,7 @@
         <w:contextualSpacing/>
         <w:jc w:val="both"/>
         <w:rPr>
-          <w:del w:id="254" w:author="Gilmara" w:date="2016-10-11T06:02:00Z"/>
+          <w:del w:id="276" w:author="Gilmara" w:date="2016-10-11T06:02:00Z"/>
         </w:rPr>
       </w:pPr>
     </w:p>
@@ -22587,7 +22565,7 @@
         <w:contextualSpacing/>
         <w:jc w:val="both"/>
         <w:rPr>
-          <w:del w:id="255" w:author="Gilmara" w:date="2016-10-11T06:02:00Z"/>
+          <w:del w:id="277" w:author="Gilmara" w:date="2016-10-11T06:02:00Z"/>
         </w:rPr>
       </w:pPr>
     </w:p>
@@ -22601,7 +22579,7 @@
         <w:contextualSpacing/>
         <w:jc w:val="both"/>
         <w:rPr>
-          <w:del w:id="256" w:author="Gilmara" w:date="2016-10-11T06:02:00Z"/>
+          <w:del w:id="278" w:author="Gilmara" w:date="2016-10-11T06:02:00Z"/>
         </w:rPr>
       </w:pPr>
     </w:p>
@@ -22615,7 +22593,7 @@
         <w:contextualSpacing/>
         <w:jc w:val="both"/>
         <w:rPr>
-          <w:del w:id="257" w:author="Gilmara" w:date="2016-10-11T06:02:00Z"/>
+          <w:del w:id="279" w:author="Gilmara" w:date="2016-10-11T06:02:00Z"/>
         </w:rPr>
       </w:pPr>
     </w:p>
@@ -22629,7 +22607,7 @@
         <w:contextualSpacing/>
         <w:jc w:val="both"/>
         <w:rPr>
-          <w:del w:id="258" w:author="Gilmara" w:date="2016-10-11T06:02:00Z"/>
+          <w:del w:id="280" w:author="Gilmara" w:date="2016-10-11T06:02:00Z"/>
         </w:rPr>
       </w:pPr>
     </w:p>
@@ -22643,7 +22621,7 @@
         <w:contextualSpacing/>
         <w:jc w:val="both"/>
         <w:rPr>
-          <w:del w:id="259" w:author="Gilmara" w:date="2016-10-11T06:02:00Z"/>
+          <w:del w:id="281" w:author="Gilmara" w:date="2016-10-11T06:02:00Z"/>
         </w:rPr>
       </w:pPr>
     </w:p>
@@ -22657,7 +22635,7 @@
         <w:contextualSpacing/>
         <w:jc w:val="both"/>
         <w:rPr>
-          <w:del w:id="260" w:author="Gilmara" w:date="2016-10-11T06:02:00Z"/>
+          <w:del w:id="282" w:author="Gilmara" w:date="2016-10-11T06:02:00Z"/>
         </w:rPr>
       </w:pPr>
     </w:p>
@@ -22671,7 +22649,7 @@
         <w:contextualSpacing/>
         <w:jc w:val="both"/>
         <w:rPr>
-          <w:del w:id="261" w:author="Gilmara" w:date="2016-10-11T06:02:00Z"/>
+          <w:del w:id="283" w:author="Gilmara" w:date="2016-10-11T06:02:00Z"/>
         </w:rPr>
       </w:pPr>
     </w:p>
@@ -22862,16 +22840,16 @@
         <w:contextualSpacing/>
         <w:jc w:val="both"/>
       </w:pPr>
-      <w:bookmarkStart w:id="262" w:name="_Toc422897608"/>
-      <w:bookmarkStart w:id="263" w:name="_Toc462535602"/>
-      <w:bookmarkEnd w:id="262"/>
-      <w:bookmarkEnd w:id="263"/>
-      <w:del w:id="264" w:author="Gilmara" w:date="2016-10-11T06:02:00Z">
+      <w:bookmarkStart w:id="284" w:name="_Toc422897608"/>
+      <w:bookmarkStart w:id="285" w:name="_Toc462535602"/>
+      <w:bookmarkEnd w:id="284"/>
+      <w:bookmarkEnd w:id="285"/>
+      <w:del w:id="286" w:author="Gilmara" w:date="2016-10-11T06:02:00Z">
         <w:r>
           <w:delText>CONCLUSÃO</w:delText>
         </w:r>
       </w:del>
-      <w:ins w:id="265" w:author="Gilmara" w:date="2016-10-11T06:02:00Z">
+      <w:ins w:id="287" w:author="Gilmara" w:date="2016-10-11T06:02:00Z">
         <w:r>
           <w:t>CONSIDERAÇÕES FINAIS</w:t>
         </w:r>
@@ -22928,7 +22906,7 @@
       <w:r>
         <w:rPr>
           <w:highlight w:val="yellow"/>
-          <w:rPrChange w:id="266" w:author="Gilmara" w:date="2016-10-11T06:02:00Z">
+          <w:rPrChange w:id="288" w:author="Gilmara" w:date="2016-10-11T06:02:00Z">
             <w:rPr/>
           </w:rPrChange>
         </w:rPr>
@@ -22952,33 +22930,27 @@
         <w:tab/>
         <w:t xml:space="preserve">Outro fator relevante é a centralização e clareza de informações em um só lugar. Está criada no sistema a tela de vendas, onde, todas as informações relativas </w:t>
       </w:r>
-      <w:del w:id="267" w:author="Gilmara" w:date="2016-10-11T06:03:00Z">
+      <w:del w:id="289" w:author="Gilmara" w:date="2016-10-11T06:03:00Z">
         <w:r>
           <w:delText xml:space="preserve">a </w:delText>
         </w:r>
       </w:del>
-      <w:ins w:id="268" w:author="Gilmara" w:date="2016-10-11T06:03:00Z">
+      <w:ins w:id="290" w:author="Gilmara" w:date="2016-10-11T06:03:00Z">
         <w:r>
-          <w:t>à</w:t>
-        </w:r>
-        <w:r>
-          <w:t xml:space="preserve"> </w:t>
+          <w:t xml:space="preserve">à </w:t>
         </w:r>
       </w:ins>
       <w:r>
         <w:t xml:space="preserve">venda de um determinado lote estão nessa tela, sendo assim, os usuários corretor, funcionário e administrador tem acesso </w:t>
       </w:r>
-      <w:del w:id="269" w:author="Gilmara" w:date="2016-10-11T06:03:00Z">
+      <w:del w:id="291" w:author="Gilmara" w:date="2016-10-11T06:03:00Z">
         <w:r>
           <w:delText xml:space="preserve">a </w:delText>
         </w:r>
       </w:del>
-      <w:ins w:id="270" w:author="Gilmara" w:date="2016-10-11T06:03:00Z">
+      <w:ins w:id="292" w:author="Gilmara" w:date="2016-10-11T06:03:00Z">
         <w:r>
-          <w:t>à</w:t>
-        </w:r>
-        <w:r>
-          <w:t xml:space="preserve"> </w:t>
+          <w:t xml:space="preserve">à </w:t>
         </w:r>
       </w:ins>
       <w:r>
@@ -23007,16 +22979,16 @@
       <w:r>
         <w:t xml:space="preserve"> revertidas em bonificações para os corretores, além de contar com um sistema de ranking de corretores onde medimos o corretor que vendeu uma maior quantidade de </w:t>
       </w:r>
-      <w:commentRangeStart w:id="271"/>
+      <w:commentRangeStart w:id="293"/>
       <w:r>
         <w:t>lotes</w:t>
       </w:r>
-      <w:commentRangeEnd w:id="271"/>
+      <w:commentRangeEnd w:id="293"/>
       <w:r>
         <w:rPr>
           <w:rStyle w:val="Refdecomentrio"/>
         </w:rPr>
-        <w:commentReference w:id="271"/>
+        <w:commentReference w:id="293"/>
       </w:r>
       <w:r>
         <w:t>.</w:t>
@@ -23070,7 +23042,7 @@
       <w:r>
         <w:rPr>
           <w:highlight w:val="yellow"/>
-          <w:rPrChange w:id="272" w:author="Gilmara" w:date="2016-10-11T06:07:00Z">
+          <w:rPrChange w:id="294" w:author="Gilmara" w:date="2016-10-11T06:07:00Z">
             <w:rPr/>
           </w:rPrChange>
         </w:rPr>
@@ -23082,7 +23054,7 @@
       <w:r>
         <w:rPr>
           <w:highlight w:val="yellow"/>
-          <w:rPrChange w:id="273" w:author="Gilmara" w:date="2016-10-11T06:07:00Z">
+          <w:rPrChange w:id="295" w:author="Gilmara" w:date="2016-10-11T06:07:00Z">
             <w:rPr/>
           </w:rPrChange>
         </w:rPr>
@@ -23091,16 +23063,16 @@
       <w:r>
         <w:t xml:space="preserve"> com êxito cumprindo com os objetivos gerais e </w:t>
       </w:r>
-      <w:commentRangeStart w:id="274"/>
+      <w:commentRangeStart w:id="296"/>
       <w:r>
         <w:t>específicos</w:t>
       </w:r>
-      <w:commentRangeEnd w:id="274"/>
+      <w:commentRangeEnd w:id="296"/>
       <w:r>
         <w:rPr>
           <w:rStyle w:val="Refdecomentrio"/>
         </w:rPr>
-        <w:commentReference w:id="274"/>
+        <w:commentReference w:id="296"/>
       </w:r>
       <w:r>
         <w:t>.</w:t>
@@ -23125,12 +23097,12 @@
           <w:numId w:val="4"/>
         </w:numPr>
       </w:pPr>
-      <w:bookmarkStart w:id="276" w:name="_Toc422897609"/>
-      <w:bookmarkStart w:id="277" w:name="_Toc420565699"/>
-      <w:bookmarkStart w:id="278" w:name="_Toc462535603"/>
-      <w:bookmarkEnd w:id="276"/>
-      <w:bookmarkEnd w:id="277"/>
-      <w:bookmarkEnd w:id="278"/>
+      <w:bookmarkStart w:id="297" w:name="_Toc422897609"/>
+      <w:bookmarkStart w:id="298" w:name="_Toc420565699"/>
+      <w:bookmarkStart w:id="299" w:name="_Toc462535603"/>
+      <w:bookmarkEnd w:id="297"/>
+      <w:bookmarkEnd w:id="298"/>
+      <w:bookmarkEnd w:id="299"/>
       <w:proofErr w:type="gramStart"/>
       <w:r>
         <w:t>6</w:t>
@@ -24128,7 +24100,7 @@
 
 <file path=word/comments.xml><?xml version="1.0" encoding="utf-8"?>
 <w:comments xmlns:wpc="http://schemas.microsoft.com/office/word/2010/wordprocessingCanvas" xmlns:mc="http://schemas.openxmlformats.org/markup-compatibility/2006" xmlns:o="urn:schemas-microsoft-com:office:office" xmlns:r="http://schemas.openxmlformats.org/officeDocument/2006/relationships" xmlns:m="http://schemas.openxmlformats.org/officeDocument/2006/math" xmlns:v="urn:schemas-microsoft-com:vml" xmlns:wp14="http://schemas.microsoft.com/office/word/2010/wordprocessingDrawing" xmlns:wp="http://schemas.openxmlformats.org/drawingml/2006/wordprocessingDrawing" xmlns:w10="urn:schemas-microsoft-com:office:word" xmlns:w="http://schemas.openxmlformats.org/wordprocessingml/2006/main" xmlns:w14="http://schemas.microsoft.com/office/word/2010/wordml" xmlns:wpg="http://schemas.microsoft.com/office/word/2010/wordprocessingGroup" xmlns:wpi="http://schemas.microsoft.com/office/word/2010/wordprocessingInk" xmlns:wne="http://schemas.microsoft.com/office/word/2006/wordml" xmlns:wps="http://schemas.microsoft.com/office/word/2010/wordprocessingShape" mc:Ignorable="w14 wp14">
-  <w:comment w:id="12" w:author="Gilmara" w:date="2016-10-11T05:54:00Z" w:initials="G">
+  <w:comment w:id="10" w:author="Gilmara" w:date="2016-10-11T05:54:00Z" w:initials="G">
     <w:p>
       <w:pPr>
         <w:pStyle w:val="Textodecomentrio"/>
@@ -24144,7 +24116,7 @@
       </w:r>
     </w:p>
   </w:comment>
-  <w:comment w:id="31" w:author="Gilmara" w:date="2016-10-11T05:54:00Z" w:initials="G">
+  <w:comment w:id="30" w:author="Gilmara" w:date="2016-10-11T05:54:00Z" w:initials="G">
     <w:p>
       <w:pPr>
         <w:pStyle w:val="Textodecomentrio"/>
@@ -24160,7 +24132,7 @@
       </w:r>
     </w:p>
   </w:comment>
-  <w:comment w:id="52" w:author="Gilmara" w:date="2016-10-11T05:54:00Z" w:initials="G">
+  <w:comment w:id="56" w:author="Gilmara" w:date="2016-10-11T05:54:00Z" w:initials="G">
     <w:p>
       <w:pPr>
         <w:pStyle w:val="Textodecomentrio"/>
@@ -24189,7 +24161,7 @@
       </w:r>
     </w:p>
   </w:comment>
-  <w:comment w:id="61" w:author="Gilmara" w:date="2016-10-11T05:54:00Z" w:initials="G">
+  <w:comment w:id="62" w:author="Gilmara" w:date="2016-10-11T05:54:00Z" w:initials="G">
     <w:p>
       <w:pPr>
         <w:pStyle w:val="Textodecomentrio"/>
@@ -24205,7 +24177,7 @@
       </w:r>
     </w:p>
   </w:comment>
-  <w:comment w:id="78" w:author="Gilmara" w:date="2016-10-11T05:54:00Z" w:initials="G">
+  <w:comment w:id="79" w:author="Gilmara" w:date="2016-10-11T05:54:00Z" w:initials="G">
     <w:p>
       <w:pPr>
         <w:pStyle w:val="Textodecomentrio"/>
@@ -24229,7 +24201,7 @@
       </w:r>
     </w:p>
   </w:comment>
-  <w:comment w:id="98" w:author="Gilmara" w:date="2016-10-11T05:54:00Z" w:initials="G">
+  <w:comment w:id="99" w:author="Gilmara" w:date="2016-10-11T05:54:00Z" w:initials="G">
     <w:p>
       <w:pPr>
         <w:pStyle w:val="Textodecomentrio"/>
@@ -24245,7 +24217,7 @@
       </w:r>
     </w:p>
   </w:comment>
-  <w:comment w:id="109" w:author="Gilmara" w:date="2016-10-11T05:54:00Z" w:initials="G">
+  <w:comment w:id="114" w:author="Gilmara" w:date="2016-10-11T05:54:00Z" w:initials="G">
     <w:p>
       <w:pPr>
         <w:pStyle w:val="Textodecomentrio"/>
@@ -24261,7 +24233,7 @@
       </w:r>
     </w:p>
   </w:comment>
-  <w:comment w:id="110" w:author="Gilmara" w:date="2016-10-11T05:54:00Z" w:initials="G">
+  <w:comment w:id="115" w:author="Gilmara" w:date="2016-10-11T05:54:00Z" w:initials="G">
     <w:p>
       <w:pPr>
         <w:pStyle w:val="Textodecomentrio"/>
@@ -24282,7 +24254,7 @@
       <w:proofErr w:type="gramEnd"/>
     </w:p>
   </w:comment>
-  <w:comment w:id="118" w:author="Gilmara" w:date="2016-10-11T05:54:00Z" w:initials="G">
+  <w:comment w:id="124" w:author="Gilmara" w:date="2016-10-11T05:54:00Z" w:initials="G">
     <w:p>
       <w:pPr>
         <w:pStyle w:val="Textodecomentrio"/>
@@ -24298,7 +24270,7 @@
       </w:r>
     </w:p>
   </w:comment>
-  <w:comment w:id="131" w:author="Gilmara" w:date="2016-10-11T05:54:00Z" w:initials="G">
+  <w:comment w:id="146" w:author="Gilmara" w:date="2016-10-11T05:54:00Z" w:initials="G">
     <w:p>
       <w:pPr>
         <w:pStyle w:val="Textodecomentrio"/>
@@ -24322,7 +24294,7 @@
       </w:r>
     </w:p>
   </w:comment>
-  <w:comment w:id="145" w:author="Gilmara" w:date="2016-10-11T05:54:00Z" w:initials="G">
+  <w:comment w:id="160" w:author="Gilmara" w:date="2016-10-11T05:54:00Z" w:initials="G">
     <w:p>
       <w:pPr>
         <w:pStyle w:val="Textodecomentrio"/>
@@ -24338,7 +24310,7 @@
       </w:r>
     </w:p>
   </w:comment>
-  <w:comment w:id="148" w:author="Gilmara" w:date="2016-10-11T05:54:00Z" w:initials="G">
+  <w:comment w:id="163" w:author="Gilmara" w:date="2016-10-11T05:54:00Z" w:initials="G">
     <w:p>
       <w:pPr>
         <w:pStyle w:val="Textodecomentrio"/>
@@ -24354,7 +24326,7 @@
       </w:r>
     </w:p>
   </w:comment>
-  <w:comment w:id="181" w:author="Gilmara" w:date="2016-10-11T05:54:00Z" w:initials="G">
+  <w:comment w:id="197" w:author="Gilmara" w:date="2016-10-11T05:54:00Z" w:initials="G">
     <w:p>
       <w:pPr>
         <w:pStyle w:val="Textodecomentrio"/>
@@ -24378,7 +24350,7 @@
       </w:r>
     </w:p>
   </w:comment>
-  <w:comment w:id="186" w:author="Gilmara" w:date="2016-10-11T05:54:00Z" w:initials="G">
+  <w:comment w:id="202" w:author="Gilmara" w:date="2016-10-11T05:54:00Z" w:initials="G">
     <w:p>
       <w:pPr>
         <w:pStyle w:val="Textodecomentrio"/>
@@ -24402,7 +24374,7 @@
       </w:r>
     </w:p>
   </w:comment>
-  <w:comment w:id="190" w:author="Gilmara" w:date="2016-10-11T05:54:00Z" w:initials="G">
+  <w:comment w:id="206" w:author="Gilmara" w:date="2016-10-11T05:54:00Z" w:initials="G">
     <w:p>
       <w:pPr>
         <w:pStyle w:val="Textodecomentrio"/>
@@ -24418,7 +24390,7 @@
       </w:r>
     </w:p>
   </w:comment>
-  <w:comment w:id="192" w:author="Gilmara" w:date="2016-10-11T05:54:00Z" w:initials="G">
+  <w:comment w:id="208" w:author="Gilmara" w:date="2016-10-11T05:54:00Z" w:initials="G">
     <w:p>
       <w:pPr>
         <w:pStyle w:val="Textodecomentrio"/>
@@ -24445,7 +24417,7 @@
       </w:pPr>
     </w:p>
   </w:comment>
-  <w:comment w:id="194" w:author="Gilmara" w:date="2016-10-11T05:54:00Z" w:initials="G">
+  <w:comment w:id="210" w:author="Gilmara" w:date="2016-10-11T05:54:00Z" w:initials="G">
     <w:p>
       <w:pPr>
         <w:pStyle w:val="Textodecomentrio"/>
@@ -24472,7 +24444,7 @@
       </w:pPr>
     </w:p>
   </w:comment>
-  <w:comment w:id="196" w:author="Gilmara" w:date="2016-10-11T05:54:00Z" w:initials="G">
+  <w:comment w:id="212" w:author="Gilmara" w:date="2016-10-11T05:54:00Z" w:initials="G">
     <w:p>
       <w:pPr>
         <w:pStyle w:val="Textodecomentrio"/>
@@ -24499,7 +24471,7 @@
       </w:pPr>
     </w:p>
   </w:comment>
-  <w:comment w:id="198" w:author="Gilmara" w:date="2016-10-11T05:54:00Z" w:initials="G">
+  <w:comment w:id="214" w:author="Gilmara" w:date="2016-10-11T05:54:00Z" w:initials="G">
     <w:p>
       <w:pPr>
         <w:pStyle w:val="Textodecomentrio"/>
@@ -24526,7 +24498,7 @@
       </w:pPr>
     </w:p>
   </w:comment>
-  <w:comment w:id="201" w:author="Gilmara" w:date="2016-10-11T05:54:00Z" w:initials="G">
+  <w:comment w:id="217" w:author="Gilmara" w:date="2016-10-11T05:54:00Z" w:initials="G">
     <w:p>
       <w:pPr>
         <w:pStyle w:val="Textodecomentrio"/>
@@ -24550,7 +24522,7 @@
       </w:r>
     </w:p>
   </w:comment>
-  <w:comment w:id="215" w:author="Gilmara" w:date="2016-10-11T05:55:00Z" w:initials="G">
+  <w:comment w:id="233" w:author="Gilmara" w:date="2016-10-11T05:55:00Z" w:initials="G">
     <w:p>
       <w:pPr>
         <w:pStyle w:val="Textodecomentrio"/>
@@ -24566,7 +24538,7 @@
       </w:r>
     </w:p>
   </w:comment>
-  <w:comment w:id="271" w:author="Gilmara" w:date="2016-10-11T06:06:00Z" w:initials="G">
+  <w:comment w:id="293" w:author="Gilmara" w:date="2016-10-11T06:06:00Z" w:initials="G">
     <w:p>
       <w:pPr>
         <w:pStyle w:val="Textodecomentrio"/>
@@ -24633,7 +24605,7 @@
       </w:pPr>
     </w:p>
   </w:comment>
-  <w:comment w:id="274" w:author="Gilmara" w:date="2016-10-11T06:07:00Z" w:initials="G">
+  <w:comment w:id="296" w:author="Gilmara" w:date="2016-10-11T06:07:00Z" w:initials="G">
     <w:p>
       <w:pPr>
         <w:pStyle w:val="Textodecomentrio"/>
@@ -24645,13 +24617,8 @@
         <w:annotationRef/>
       </w:r>
       <w:r>
-        <w:t xml:space="preserve">Justifique  de que modo </w:t>
-      </w:r>
-      <w:r>
-        <w:t>ocorreu.</w:t>
-      </w:r>
-      <w:bookmarkStart w:id="275" w:name="_GoBack"/>
-      <w:bookmarkEnd w:id="275"/>
+        <w:t>Justifique  de que modo ocorreu.</w:t>
+      </w:r>
     </w:p>
   </w:comment>
 </w:comments>
@@ -31865,6 +31832,7 @@
     <w:uiPriority w:val="59"/>
     <w:rsid w:val="00E64811"/>
     <w:tblPr>
+      <w:tblInd w:w="0" w:type="dxa"/>
       <w:tblBorders>
         <w:top w:val="single" w:sz="4" w:space="0" w:color="auto"/>
         <w:left w:val="single" w:sz="4" w:space="0" w:color="auto"/>
@@ -31873,6 +31841,12 @@
         <w:insideH w:val="single" w:sz="4" w:space="0" w:color="auto"/>
         <w:insideV w:val="single" w:sz="4" w:space="0" w:color="auto"/>
       </w:tblBorders>
+      <w:tblCellMar>
+        <w:top w:w="0" w:type="dxa"/>
+        <w:left w:w="108" w:type="dxa"/>
+        <w:bottom w:w="0" w:type="dxa"/>
+        <w:right w:w="108" w:type="dxa"/>
+      </w:tblCellMar>
     </w:tblPr>
   </w:style>
   <w:style w:type="character" w:styleId="Refdecomentrio">
@@ -36514,6 +36488,7 @@
     <w:uiPriority w:val="59"/>
     <w:rsid w:val="00E64811"/>
     <w:tblPr>
+      <w:tblInd w:w="0" w:type="dxa"/>
       <w:tblBorders>
         <w:top w:val="single" w:sz="4" w:space="0" w:color="auto"/>
         <w:left w:val="single" w:sz="4" w:space="0" w:color="auto"/>
@@ -36522,6 +36497,12 @@
         <w:insideH w:val="single" w:sz="4" w:space="0" w:color="auto"/>
         <w:insideV w:val="single" w:sz="4" w:space="0" w:color="auto"/>
       </w:tblBorders>
+      <w:tblCellMar>
+        <w:top w:w="0" w:type="dxa"/>
+        <w:left w:w="108" w:type="dxa"/>
+        <w:bottom w:w="0" w:type="dxa"/>
+        <w:right w:w="108" w:type="dxa"/>
+      </w:tblCellMar>
     </w:tblPr>
   </w:style>
   <w:style w:type="character" w:styleId="Refdecomentrio">
@@ -36883,7 +36864,7 @@
 </file>
 
 <file path=customXml/itemProps1.xml><?xml version="1.0" encoding="utf-8"?>
-<ds:datastoreItem xmlns:ds="http://schemas.openxmlformats.org/officeDocument/2006/customXml" ds:itemID="{38060E49-0B1F-4BAE-B056-1687AD9AE7D0}">
+<ds:datastoreItem xmlns:ds="http://schemas.openxmlformats.org/officeDocument/2006/customXml" ds:itemID="{20E0B208-7732-4B51-9A83-F440AE36F35D}">
   <ds:schemaRefs>
     <ds:schemaRef ds:uri="http://schemas.openxmlformats.org/officeDocument/2006/bibliography"/>
   </ds:schemaRefs>

</xml_diff>